<commit_message>
Update Functional reqs and add NF Reqs
</commit_message>
<xml_diff>
--- a/Documentation/Assignment_stage 1_Template.docx
+++ b/Documentation/Assignment_stage 1_Template.docx
@@ -2073,8 +2073,17 @@
                 <w:rFonts w:ascii="Helvetica" w:hAnsi="Helvetica"/>
                 <w:sz w:val="20"/>
               </w:rPr>
-              <w:t>30 mins</w:t>
-            </w:r>
+              <w:t xml:space="preserve">1 </w:t>
+            </w:r>
+            <w:proofErr w:type="spellStart"/>
+            <w:r>
+              <w:rPr>
+                <w:rFonts w:ascii="Helvetica" w:hAnsi="Helvetica"/>
+                <w:sz w:val="20"/>
+              </w:rPr>
+              <w:t>hr</w:t>
+            </w:r>
+            <w:proofErr w:type="spellEnd"/>
           </w:p>
         </w:tc>
         <w:tc>
@@ -2095,8 +2104,17 @@
                 <w:rFonts w:ascii="Helvetica" w:hAnsi="Helvetica"/>
                 <w:sz w:val="20"/>
               </w:rPr>
-              <w:t>30 mins</w:t>
-            </w:r>
+              <w:t xml:space="preserve">1 </w:t>
+            </w:r>
+            <w:proofErr w:type="spellStart"/>
+            <w:r>
+              <w:rPr>
+                <w:rFonts w:ascii="Helvetica" w:hAnsi="Helvetica"/>
+                <w:sz w:val="20"/>
+              </w:rPr>
+              <w:t>hr</w:t>
+            </w:r>
+            <w:proofErr w:type="spellEnd"/>
           </w:p>
         </w:tc>
         <w:tc>
@@ -5604,23 +5622,7 @@
                 <w:rFonts w:ascii="Helvetica" w:hAnsi="Helvetica"/>
                 <w:sz w:val="20"/>
               </w:rPr>
-              <w:t xml:space="preserve">If a student received level rating of 3 or less, your group need to give explanation for the </w:t>
-            </w:r>
-            <w:proofErr w:type="gramStart"/>
-            <w:r>
-              <w:rPr>
-                <w:rFonts w:ascii="Helvetica" w:hAnsi="Helvetica"/>
-                <w:sz w:val="20"/>
-              </w:rPr>
-              <w:t>low level</w:t>
-            </w:r>
-            <w:proofErr w:type="gramEnd"/>
-            <w:r>
-              <w:rPr>
-                <w:rFonts w:ascii="Helvetica" w:hAnsi="Helvetica"/>
-                <w:sz w:val="20"/>
-              </w:rPr>
-              <w:t xml:space="preserve"> rating</w:t>
+              <w:t>If a student received level rating of 3 or less, your group need to give explanation for the low level rating</w:t>
             </w:r>
           </w:p>
         </w:tc>
@@ -5998,6 +6000,8 @@
               <w:rPr>
                 <w:b/>
                 <w:bCs/>
+                <w:sz w:val="21"/>
+                <w:szCs w:val="21"/>
                 <w:lang w:val="en-AU"/>
               </w:rPr>
             </w:pPr>
@@ -6005,6 +6009,8 @@
               <w:rPr>
                 <w:b/>
                 <w:bCs/>
+                <w:sz w:val="21"/>
+                <w:szCs w:val="21"/>
                 <w:lang w:val="en-AU"/>
               </w:rPr>
               <w:t>Identifier</w:t>
@@ -6021,6 +6027,8 @@
               <w:rPr>
                 <w:b/>
                 <w:bCs/>
+                <w:sz w:val="21"/>
+                <w:szCs w:val="21"/>
                 <w:lang w:val="en-AU"/>
               </w:rPr>
             </w:pPr>
@@ -6028,6 +6036,8 @@
               <w:rPr>
                 <w:b/>
                 <w:bCs/>
+                <w:sz w:val="21"/>
+                <w:szCs w:val="21"/>
                 <w:lang w:val="en-AU"/>
               </w:rPr>
               <w:t>Priority</w:t>
@@ -6044,6 +6054,8 @@
               <w:rPr>
                 <w:b/>
                 <w:bCs/>
+                <w:sz w:val="21"/>
+                <w:szCs w:val="21"/>
                 <w:lang w:val="en-AU"/>
               </w:rPr>
             </w:pPr>
@@ -6051,6 +6063,8 @@
               <w:rPr>
                 <w:b/>
                 <w:bCs/>
+                <w:sz w:val="21"/>
+                <w:szCs w:val="21"/>
                 <w:lang w:val="en-AU"/>
               </w:rPr>
               <w:t>Requirement</w:t>
@@ -6067,11 +6081,15 @@
             <w:pPr>
               <w:jc w:val="center"/>
               <w:rPr>
-                <w:lang w:val="en-AU"/>
-              </w:rPr>
-            </w:pPr>
-            <w:r>
-              <w:rPr>
+                <w:sz w:val="21"/>
+                <w:szCs w:val="21"/>
+                <w:lang w:val="en-AU"/>
+              </w:rPr>
+            </w:pPr>
+            <w:r>
+              <w:rPr>
+                <w:sz w:val="21"/>
+                <w:szCs w:val="21"/>
                 <w:lang w:val="en-AU"/>
               </w:rPr>
               <w:t>F-REQ1</w:t>
@@ -6086,11 +6104,15 @@
             <w:pPr>
               <w:jc w:val="center"/>
               <w:rPr>
-                <w:lang w:val="en-AU"/>
-              </w:rPr>
-            </w:pPr>
-            <w:r>
-              <w:rPr>
+                <w:sz w:val="21"/>
+                <w:szCs w:val="21"/>
+                <w:lang w:val="en-AU"/>
+              </w:rPr>
+            </w:pPr>
+            <w:r>
+              <w:rPr>
+                <w:sz w:val="21"/>
+                <w:szCs w:val="21"/>
                 <w:lang w:val="en-AU"/>
               </w:rPr>
               <w:t>1</w:t>
@@ -6105,11 +6127,15 @@
             <w:pPr>
               <w:jc w:val="center"/>
               <w:rPr>
-                <w:lang w:val="en-AU"/>
-              </w:rPr>
-            </w:pPr>
-            <w:r>
-              <w:rPr>
+                <w:sz w:val="21"/>
+                <w:szCs w:val="21"/>
+                <w:lang w:val="en-AU"/>
+              </w:rPr>
+            </w:pPr>
+            <w:r>
+              <w:rPr>
+                <w:sz w:val="21"/>
+                <w:szCs w:val="21"/>
                 <w:lang w:val="en-AU"/>
               </w:rPr>
               <w:t>The system should be executable across multiple platforms</w:t>
@@ -6126,17 +6152,23 @@
             <w:pPr>
               <w:jc w:val="center"/>
               <w:rPr>
-                <w:lang w:val="en-AU"/>
-              </w:rPr>
-            </w:pPr>
-            <w:r>
-              <w:rPr>
+                <w:sz w:val="21"/>
+                <w:szCs w:val="21"/>
+                <w:lang w:val="en-AU"/>
+              </w:rPr>
+            </w:pPr>
+            <w:r>
+              <w:rPr>
+                <w:sz w:val="21"/>
+                <w:szCs w:val="21"/>
                 <w:lang w:val="en-AU"/>
               </w:rPr>
               <w:t>F-REQ</w:t>
             </w:r>
             <w:r>
               <w:rPr>
+                <w:sz w:val="21"/>
+                <w:szCs w:val="21"/>
                 <w:lang w:val="en-AU"/>
               </w:rPr>
               <w:t>2</w:t>
@@ -6151,11 +6183,15 @@
             <w:pPr>
               <w:jc w:val="center"/>
               <w:rPr>
-                <w:lang w:val="en-AU"/>
-              </w:rPr>
-            </w:pPr>
-            <w:r>
-              <w:rPr>
+                <w:sz w:val="21"/>
+                <w:szCs w:val="21"/>
+                <w:lang w:val="en-AU"/>
+              </w:rPr>
+            </w:pPr>
+            <w:r>
+              <w:rPr>
+                <w:sz w:val="21"/>
+                <w:szCs w:val="21"/>
                 <w:lang w:val="en-AU"/>
               </w:rPr>
               <w:t>1</w:t>
@@ -6170,17 +6206,23 @@
             <w:pPr>
               <w:jc w:val="center"/>
               <w:rPr>
-                <w:lang w:val="en-AU"/>
-              </w:rPr>
-            </w:pPr>
-            <w:r>
-              <w:rPr>
+                <w:sz w:val="21"/>
+                <w:szCs w:val="21"/>
+                <w:lang w:val="en-AU"/>
+              </w:rPr>
+            </w:pPr>
+            <w:r>
+              <w:rPr>
+                <w:sz w:val="21"/>
+                <w:szCs w:val="21"/>
                 <w:lang w:val="en-AU"/>
               </w:rPr>
               <w:t xml:space="preserve">The system should display the </w:t>
             </w:r>
             <w:r>
               <w:rPr>
+                <w:sz w:val="21"/>
+                <w:szCs w:val="21"/>
                 <w:lang w:val="en-AU"/>
               </w:rPr>
               <w:t xml:space="preserve">start-up page upon start up </w:t>
@@ -6197,17 +6239,23 @@
             <w:pPr>
               <w:jc w:val="center"/>
               <w:rPr>
-                <w:lang w:val="en-AU"/>
-              </w:rPr>
-            </w:pPr>
-            <w:r>
-              <w:rPr>
+                <w:sz w:val="21"/>
+                <w:szCs w:val="21"/>
+                <w:lang w:val="en-AU"/>
+              </w:rPr>
+            </w:pPr>
+            <w:r>
+              <w:rPr>
+                <w:sz w:val="21"/>
+                <w:szCs w:val="21"/>
                 <w:lang w:val="en-AU"/>
               </w:rPr>
               <w:t>F-REQ</w:t>
             </w:r>
             <w:r>
               <w:rPr>
+                <w:sz w:val="21"/>
+                <w:szCs w:val="21"/>
                 <w:lang w:val="en-AU"/>
               </w:rPr>
               <w:t>3</w:t>
@@ -6222,11 +6270,15 @@
             <w:pPr>
               <w:jc w:val="center"/>
               <w:rPr>
-                <w:lang w:val="en-AU"/>
-              </w:rPr>
-            </w:pPr>
-            <w:r>
-              <w:rPr>
+                <w:sz w:val="21"/>
+                <w:szCs w:val="21"/>
+                <w:lang w:val="en-AU"/>
+              </w:rPr>
+            </w:pPr>
+            <w:r>
+              <w:rPr>
+                <w:sz w:val="21"/>
+                <w:szCs w:val="21"/>
                 <w:lang w:val="en-AU"/>
               </w:rPr>
               <w:t>1</w:t>
@@ -6241,11 +6293,15 @@
             <w:pPr>
               <w:jc w:val="center"/>
               <w:rPr>
-                <w:lang w:val="en-AU"/>
-              </w:rPr>
-            </w:pPr>
-            <w:r>
-              <w:rPr>
+                <w:sz w:val="21"/>
+                <w:szCs w:val="21"/>
+                <w:lang w:val="en-AU"/>
+              </w:rPr>
+            </w:pPr>
+            <w:r>
+              <w:rPr>
+                <w:sz w:val="21"/>
+                <w:szCs w:val="21"/>
                 <w:lang w:val="en-AU"/>
               </w:rPr>
               <w:t>The start-up page should display the title of Tetris</w:t>
@@ -6262,17 +6318,23 @@
             <w:pPr>
               <w:jc w:val="center"/>
               <w:rPr>
-                <w:lang w:val="en-AU"/>
-              </w:rPr>
-            </w:pPr>
-            <w:r>
-              <w:rPr>
+                <w:sz w:val="21"/>
+                <w:szCs w:val="21"/>
+                <w:lang w:val="en-AU"/>
+              </w:rPr>
+            </w:pPr>
+            <w:r>
+              <w:rPr>
+                <w:sz w:val="21"/>
+                <w:szCs w:val="21"/>
                 <w:lang w:val="en-AU"/>
               </w:rPr>
               <w:t>F-REQ</w:t>
             </w:r>
             <w:r>
               <w:rPr>
+                <w:sz w:val="21"/>
+                <w:szCs w:val="21"/>
                 <w:lang w:val="en-AU"/>
               </w:rPr>
               <w:t>4</w:t>
@@ -6287,11 +6349,15 @@
             <w:pPr>
               <w:jc w:val="center"/>
               <w:rPr>
-                <w:lang w:val="en-AU"/>
-              </w:rPr>
-            </w:pPr>
-            <w:r>
-              <w:rPr>
+                <w:sz w:val="21"/>
+                <w:szCs w:val="21"/>
+                <w:lang w:val="en-AU"/>
+              </w:rPr>
+            </w:pPr>
+            <w:r>
+              <w:rPr>
+                <w:sz w:val="21"/>
+                <w:szCs w:val="21"/>
                 <w:lang w:val="en-AU"/>
               </w:rPr>
               <w:t>1</w:t>
@@ -6306,17 +6372,23 @@
             <w:pPr>
               <w:jc w:val="center"/>
               <w:rPr>
-                <w:lang w:val="en-AU"/>
-              </w:rPr>
-            </w:pPr>
-            <w:r>
-              <w:rPr>
+                <w:sz w:val="21"/>
+                <w:szCs w:val="21"/>
+                <w:lang w:val="en-AU"/>
+              </w:rPr>
+            </w:pPr>
+            <w:r>
+              <w:rPr>
+                <w:sz w:val="21"/>
+                <w:szCs w:val="21"/>
                 <w:lang w:val="en-AU"/>
               </w:rPr>
               <w:t xml:space="preserve">The start-up page should display the </w:t>
             </w:r>
             <w:r>
               <w:rPr>
+                <w:sz w:val="21"/>
+                <w:szCs w:val="21"/>
                 <w:lang w:val="en-AU"/>
               </w:rPr>
               <w:t>list of students in alphabetical order</w:t>
@@ -6333,17 +6405,23 @@
             <w:pPr>
               <w:jc w:val="center"/>
               <w:rPr>
-                <w:lang w:val="en-AU"/>
-              </w:rPr>
-            </w:pPr>
-            <w:r>
-              <w:rPr>
+                <w:sz w:val="21"/>
+                <w:szCs w:val="21"/>
+                <w:lang w:val="en-AU"/>
+              </w:rPr>
+            </w:pPr>
+            <w:r>
+              <w:rPr>
+                <w:sz w:val="21"/>
+                <w:szCs w:val="21"/>
                 <w:lang w:val="en-AU"/>
               </w:rPr>
               <w:t>F-REQ</w:t>
             </w:r>
             <w:r>
               <w:rPr>
+                <w:sz w:val="21"/>
+                <w:szCs w:val="21"/>
                 <w:lang w:val="en-AU"/>
               </w:rPr>
               <w:t>5</w:t>
@@ -6358,11 +6436,15 @@
             <w:pPr>
               <w:jc w:val="center"/>
               <w:rPr>
-                <w:lang w:val="en-AU"/>
-              </w:rPr>
-            </w:pPr>
-            <w:r>
-              <w:rPr>
+                <w:sz w:val="21"/>
+                <w:szCs w:val="21"/>
+                <w:lang w:val="en-AU"/>
+              </w:rPr>
+            </w:pPr>
+            <w:r>
+              <w:rPr>
+                <w:sz w:val="21"/>
+                <w:szCs w:val="21"/>
                 <w:lang w:val="en-AU"/>
               </w:rPr>
               <w:t>1</w:t>
@@ -6377,17 +6459,23 @@
             <w:pPr>
               <w:jc w:val="center"/>
               <w:rPr>
-                <w:lang w:val="en-AU"/>
-              </w:rPr>
-            </w:pPr>
-            <w:r>
-              <w:rPr>
+                <w:sz w:val="21"/>
+                <w:szCs w:val="21"/>
+                <w:lang w:val="en-AU"/>
+              </w:rPr>
+            </w:pPr>
+            <w:r>
+              <w:rPr>
+                <w:sz w:val="21"/>
+                <w:szCs w:val="21"/>
                 <w:lang w:val="en-AU"/>
               </w:rPr>
               <w:t xml:space="preserve">The start-up page should display the </w:t>
             </w:r>
             <w:r>
               <w:rPr>
+                <w:sz w:val="21"/>
+                <w:szCs w:val="21"/>
                 <w:lang w:val="en-AU"/>
               </w:rPr>
               <w:t>current year and course code for this assessment</w:t>
@@ -6404,17 +6492,23 @@
             <w:pPr>
               <w:jc w:val="center"/>
               <w:rPr>
-                <w:lang w:val="en-AU"/>
-              </w:rPr>
-            </w:pPr>
-            <w:r>
-              <w:rPr>
+                <w:sz w:val="21"/>
+                <w:szCs w:val="21"/>
+                <w:lang w:val="en-AU"/>
+              </w:rPr>
+            </w:pPr>
+            <w:r>
+              <w:rPr>
+                <w:sz w:val="21"/>
+                <w:szCs w:val="21"/>
                 <w:lang w:val="en-AU"/>
               </w:rPr>
               <w:t>F-REQ</w:t>
             </w:r>
             <w:r>
               <w:rPr>
+                <w:sz w:val="21"/>
+                <w:szCs w:val="21"/>
                 <w:lang w:val="en-AU"/>
               </w:rPr>
               <w:t>6</w:t>
@@ -6429,11 +6523,15 @@
             <w:pPr>
               <w:jc w:val="center"/>
               <w:rPr>
-                <w:lang w:val="en-AU"/>
-              </w:rPr>
-            </w:pPr>
-            <w:r>
-              <w:rPr>
+                <w:sz w:val="21"/>
+                <w:szCs w:val="21"/>
+                <w:lang w:val="en-AU"/>
+              </w:rPr>
+            </w:pPr>
+            <w:r>
+              <w:rPr>
+                <w:sz w:val="21"/>
+                <w:szCs w:val="21"/>
                 <w:lang w:val="en-AU"/>
               </w:rPr>
               <w:t>1</w:t>
@@ -6448,17 +6546,23 @@
             <w:pPr>
               <w:jc w:val="center"/>
               <w:rPr>
-                <w:lang w:val="en-AU"/>
-              </w:rPr>
-            </w:pPr>
-            <w:r>
-              <w:rPr>
+                <w:sz w:val="21"/>
+                <w:szCs w:val="21"/>
+                <w:lang w:val="en-AU"/>
+              </w:rPr>
+            </w:pPr>
+            <w:r>
+              <w:rPr>
+                <w:sz w:val="21"/>
+                <w:szCs w:val="21"/>
                 <w:lang w:val="en-AU"/>
               </w:rPr>
               <w:t>The start-up page should display</w:t>
             </w:r>
             <w:r>
               <w:rPr>
+                <w:sz w:val="21"/>
+                <w:szCs w:val="21"/>
                 <w:lang w:val="en-AU"/>
               </w:rPr>
               <w:t xml:space="preserve"> an exit button</w:t>
@@ -6475,17 +6579,23 @@
             <w:pPr>
               <w:jc w:val="center"/>
               <w:rPr>
-                <w:lang w:val="en-AU"/>
-              </w:rPr>
-            </w:pPr>
-            <w:r>
-              <w:rPr>
+                <w:sz w:val="21"/>
+                <w:szCs w:val="21"/>
+                <w:lang w:val="en-AU"/>
+              </w:rPr>
+            </w:pPr>
+            <w:r>
+              <w:rPr>
+                <w:sz w:val="21"/>
+                <w:szCs w:val="21"/>
                 <w:lang w:val="en-AU"/>
               </w:rPr>
               <w:t>F-REQ</w:t>
             </w:r>
             <w:r>
               <w:rPr>
+                <w:sz w:val="21"/>
+                <w:szCs w:val="21"/>
                 <w:lang w:val="en-AU"/>
               </w:rPr>
               <w:t>7</w:t>
@@ -6500,11 +6610,15 @@
             <w:pPr>
               <w:jc w:val="center"/>
               <w:rPr>
-                <w:lang w:val="en-AU"/>
-              </w:rPr>
-            </w:pPr>
-            <w:r>
-              <w:rPr>
+                <w:sz w:val="21"/>
+                <w:szCs w:val="21"/>
+                <w:lang w:val="en-AU"/>
+              </w:rPr>
+            </w:pPr>
+            <w:r>
+              <w:rPr>
+                <w:sz w:val="21"/>
+                <w:szCs w:val="21"/>
                 <w:lang w:val="en-AU"/>
               </w:rPr>
               <w:t>1</w:t>
@@ -6519,23 +6633,31 @@
             <w:pPr>
               <w:jc w:val="center"/>
               <w:rPr>
-                <w:lang w:val="en-AU"/>
-              </w:rPr>
-            </w:pPr>
-            <w:r>
-              <w:rPr>
+                <w:sz w:val="21"/>
+                <w:szCs w:val="21"/>
+                <w:lang w:val="en-AU"/>
+              </w:rPr>
+            </w:pPr>
+            <w:r>
+              <w:rPr>
+                <w:sz w:val="21"/>
+                <w:szCs w:val="21"/>
                 <w:lang w:val="en-AU"/>
               </w:rPr>
               <w:t>The start-up page should display a</w:t>
             </w:r>
             <w:r>
               <w:rPr>
+                <w:sz w:val="21"/>
+                <w:szCs w:val="21"/>
                 <w:lang w:val="en-AU"/>
               </w:rPr>
               <w:t xml:space="preserve"> score</w:t>
             </w:r>
             <w:r>
               <w:rPr>
+                <w:sz w:val="21"/>
+                <w:szCs w:val="21"/>
                 <w:lang w:val="en-AU"/>
               </w:rPr>
               <w:t xml:space="preserve"> button</w:t>
@@ -6552,11 +6674,15 @@
             <w:pPr>
               <w:jc w:val="center"/>
               <w:rPr>
-                <w:lang w:val="en-AU"/>
-              </w:rPr>
-            </w:pPr>
-            <w:r>
-              <w:rPr>
+                <w:sz w:val="21"/>
+                <w:szCs w:val="21"/>
+                <w:lang w:val="en-AU"/>
+              </w:rPr>
+            </w:pPr>
+            <w:r>
+              <w:rPr>
+                <w:sz w:val="21"/>
+                <w:szCs w:val="21"/>
                 <w:lang w:val="en-AU"/>
               </w:rPr>
               <w:t>F-REQ8</w:t>
@@ -6571,11 +6697,15 @@
             <w:pPr>
               <w:jc w:val="center"/>
               <w:rPr>
-                <w:lang w:val="en-AU"/>
-              </w:rPr>
-            </w:pPr>
-            <w:r>
-              <w:rPr>
+                <w:sz w:val="21"/>
+                <w:szCs w:val="21"/>
+                <w:lang w:val="en-AU"/>
+              </w:rPr>
+            </w:pPr>
+            <w:r>
+              <w:rPr>
+                <w:sz w:val="21"/>
+                <w:szCs w:val="21"/>
                 <w:lang w:val="en-AU"/>
               </w:rPr>
               <w:t>1</w:t>
@@ -6590,11 +6720,15 @@
             <w:pPr>
               <w:jc w:val="center"/>
               <w:rPr>
-                <w:lang w:val="en-AU"/>
-              </w:rPr>
-            </w:pPr>
-            <w:r>
-              <w:rPr>
+                <w:sz w:val="21"/>
+                <w:szCs w:val="21"/>
+                <w:lang w:val="en-AU"/>
+              </w:rPr>
+            </w:pPr>
+            <w:r>
+              <w:rPr>
+                <w:sz w:val="21"/>
+                <w:szCs w:val="21"/>
                 <w:lang w:val="en-AU"/>
               </w:rPr>
               <w:t>The start-up page should display a configure button</w:t>
@@ -6611,17 +6745,23 @@
             <w:pPr>
               <w:jc w:val="center"/>
               <w:rPr>
-                <w:lang w:val="en-AU"/>
-              </w:rPr>
-            </w:pPr>
-            <w:r>
-              <w:rPr>
+                <w:sz w:val="21"/>
+                <w:szCs w:val="21"/>
+                <w:lang w:val="en-AU"/>
+              </w:rPr>
+            </w:pPr>
+            <w:r>
+              <w:rPr>
+                <w:sz w:val="21"/>
+                <w:szCs w:val="21"/>
                 <w:lang w:val="en-AU"/>
               </w:rPr>
               <w:t>F-REQ</w:t>
             </w:r>
             <w:r>
               <w:rPr>
+                <w:sz w:val="21"/>
+                <w:szCs w:val="21"/>
                 <w:lang w:val="en-AU"/>
               </w:rPr>
               <w:t>9</w:t>
@@ -6636,11 +6776,15 @@
             <w:pPr>
               <w:jc w:val="center"/>
               <w:rPr>
-                <w:lang w:val="en-AU"/>
-              </w:rPr>
-            </w:pPr>
-            <w:r>
-              <w:rPr>
+                <w:sz w:val="21"/>
+                <w:szCs w:val="21"/>
+                <w:lang w:val="en-AU"/>
+              </w:rPr>
+            </w:pPr>
+            <w:r>
+              <w:rPr>
+                <w:sz w:val="21"/>
+                <w:szCs w:val="21"/>
                 <w:lang w:val="en-AU"/>
               </w:rPr>
               <w:t>1</w:t>
@@ -6655,11 +6799,15 @@
             <w:pPr>
               <w:jc w:val="center"/>
               <w:rPr>
-                <w:lang w:val="en-AU"/>
-              </w:rPr>
-            </w:pPr>
-            <w:r>
-              <w:rPr>
+                <w:sz w:val="21"/>
+                <w:szCs w:val="21"/>
+                <w:lang w:val="en-AU"/>
+              </w:rPr>
+            </w:pPr>
+            <w:r>
+              <w:rPr>
+                <w:sz w:val="21"/>
+                <w:szCs w:val="21"/>
                 <w:lang w:val="en-AU"/>
               </w:rPr>
               <w:t>The start-up page should display a play button</w:t>
@@ -6676,17 +6824,23 @@
             <w:pPr>
               <w:jc w:val="center"/>
               <w:rPr>
-                <w:lang w:val="en-AU"/>
-              </w:rPr>
-            </w:pPr>
-            <w:r>
-              <w:rPr>
+                <w:sz w:val="21"/>
+                <w:szCs w:val="21"/>
+                <w:lang w:val="en-AU"/>
+              </w:rPr>
+            </w:pPr>
+            <w:r>
+              <w:rPr>
+                <w:sz w:val="21"/>
+                <w:szCs w:val="21"/>
                 <w:lang w:val="en-AU"/>
               </w:rPr>
               <w:t>F-REQ</w:t>
             </w:r>
             <w:r>
               <w:rPr>
+                <w:sz w:val="21"/>
+                <w:szCs w:val="21"/>
                 <w:lang w:val="en-AU"/>
               </w:rPr>
               <w:t>10</w:t>
@@ -6701,11 +6855,15 @@
             <w:pPr>
               <w:jc w:val="center"/>
               <w:rPr>
-                <w:lang w:val="en-AU"/>
-              </w:rPr>
-            </w:pPr>
-            <w:r>
-              <w:rPr>
+                <w:sz w:val="21"/>
+                <w:szCs w:val="21"/>
+                <w:lang w:val="en-AU"/>
+              </w:rPr>
+            </w:pPr>
+            <w:r>
+              <w:rPr>
+                <w:sz w:val="21"/>
+                <w:szCs w:val="21"/>
                 <w:lang w:val="en-AU"/>
               </w:rPr>
               <w:t>2</w:t>
@@ -6720,11 +6878,15 @@
             <w:pPr>
               <w:jc w:val="center"/>
               <w:rPr>
-                <w:lang w:val="en-AU"/>
-              </w:rPr>
-            </w:pPr>
-            <w:r>
-              <w:rPr>
+                <w:sz w:val="21"/>
+                <w:szCs w:val="21"/>
+                <w:lang w:val="en-AU"/>
+              </w:rPr>
+            </w:pPr>
+            <w:r>
+              <w:rPr>
+                <w:sz w:val="21"/>
+                <w:szCs w:val="21"/>
                 <w:lang w:val="en-AU"/>
               </w:rPr>
               <w:t>The start-up page exit button should be fully functional and upon selection by the user, termite the program successfully (return 0)</w:t>
@@ -6741,23 +6903,31 @@
             <w:pPr>
               <w:jc w:val="center"/>
               <w:rPr>
-                <w:lang w:val="en-AU"/>
-              </w:rPr>
-            </w:pPr>
-            <w:r>
-              <w:rPr>
+                <w:sz w:val="21"/>
+                <w:szCs w:val="21"/>
+                <w:lang w:val="en-AU"/>
+              </w:rPr>
+            </w:pPr>
+            <w:r>
+              <w:rPr>
+                <w:sz w:val="21"/>
+                <w:szCs w:val="21"/>
                 <w:lang w:val="en-AU"/>
               </w:rPr>
               <w:t>F-REQ</w:t>
             </w:r>
             <w:r>
               <w:rPr>
+                <w:sz w:val="21"/>
+                <w:szCs w:val="21"/>
                 <w:lang w:val="en-AU"/>
               </w:rPr>
               <w:t>1</w:t>
             </w:r>
             <w:r>
               <w:rPr>
+                <w:sz w:val="21"/>
+                <w:szCs w:val="21"/>
                 <w:lang w:val="en-AU"/>
               </w:rPr>
               <w:t>1</w:t>
@@ -6772,11 +6942,15 @@
             <w:pPr>
               <w:jc w:val="center"/>
               <w:rPr>
-                <w:lang w:val="en-AU"/>
-              </w:rPr>
-            </w:pPr>
-            <w:r>
-              <w:rPr>
+                <w:sz w:val="21"/>
+                <w:szCs w:val="21"/>
+                <w:lang w:val="en-AU"/>
+              </w:rPr>
+            </w:pPr>
+            <w:r>
+              <w:rPr>
+                <w:sz w:val="21"/>
+                <w:szCs w:val="21"/>
                 <w:lang w:val="en-AU"/>
               </w:rPr>
               <w:t>3</w:t>
@@ -6791,59 +6965,79 @@
             <w:pPr>
               <w:jc w:val="center"/>
               <w:rPr>
-                <w:lang w:val="en-AU"/>
-              </w:rPr>
-            </w:pPr>
-            <w:r>
-              <w:rPr>
+                <w:sz w:val="21"/>
+                <w:szCs w:val="21"/>
+                <w:lang w:val="en-AU"/>
+              </w:rPr>
+            </w:pPr>
+            <w:r>
+              <w:rPr>
+                <w:sz w:val="21"/>
+                <w:szCs w:val="21"/>
                 <w:lang w:val="en-AU"/>
               </w:rPr>
               <w:t xml:space="preserve">The </w:t>
             </w:r>
             <w:r>
               <w:rPr>
+                <w:sz w:val="21"/>
+                <w:szCs w:val="21"/>
                 <w:lang w:val="en-AU"/>
               </w:rPr>
               <w:t xml:space="preserve">score button </w:t>
             </w:r>
             <w:r>
               <w:rPr>
+                <w:sz w:val="21"/>
+                <w:szCs w:val="21"/>
                 <w:lang w:val="en-AU"/>
               </w:rPr>
               <w:t>displayed on the start-up page should</w:t>
             </w:r>
             <w:r>
               <w:rPr>
+                <w:sz w:val="21"/>
+                <w:szCs w:val="21"/>
                 <w:lang w:val="en-AU"/>
               </w:rPr>
               <w:t xml:space="preserve"> </w:t>
             </w:r>
             <w:r>
               <w:rPr>
+                <w:sz w:val="21"/>
+                <w:szCs w:val="21"/>
                 <w:lang w:val="en-AU"/>
               </w:rPr>
               <w:t xml:space="preserve">fully function and upon selection by the user, redirect to the </w:t>
             </w:r>
             <w:r>
               <w:rPr>
+                <w:sz w:val="21"/>
+                <w:szCs w:val="21"/>
                 <w:lang w:val="en-AU"/>
               </w:rPr>
               <w:t>score page</w:t>
             </w:r>
             <w:r>
               <w:rPr>
+                <w:sz w:val="21"/>
+                <w:szCs w:val="21"/>
                 <w:lang w:val="en-AU"/>
               </w:rPr>
               <w:t>. Where</w:t>
             </w:r>
             <w:r>
               <w:rPr>
+                <w:sz w:val="21"/>
+                <w:szCs w:val="21"/>
                 <w:lang w:val="en-AU"/>
               </w:rPr>
               <w:t xml:space="preserve"> the top 10 best scores and the users are displayed. </w:t>
             </w:r>
             <w:r>
               <w:rPr>
+                <w:sz w:val="21"/>
+                <w:szCs w:val="21"/>
                 <w:lang w:val="en-AU"/>
               </w:rPr>
               <w:t>A close button will also return the user to the start-up page</w:t>
@@ -6860,17 +7054,23 @@
             <w:pPr>
               <w:jc w:val="center"/>
               <w:rPr>
-                <w:lang w:val="en-AU"/>
-              </w:rPr>
-            </w:pPr>
-            <w:r>
-              <w:rPr>
+                <w:sz w:val="21"/>
+                <w:szCs w:val="21"/>
+                <w:lang w:val="en-AU"/>
+              </w:rPr>
+            </w:pPr>
+            <w:r>
+              <w:rPr>
+                <w:sz w:val="21"/>
+                <w:szCs w:val="21"/>
                 <w:lang w:val="en-AU"/>
               </w:rPr>
               <w:t>F-REQ1</w:t>
             </w:r>
             <w:r>
               <w:rPr>
+                <w:sz w:val="21"/>
+                <w:szCs w:val="21"/>
                 <w:lang w:val="en-AU"/>
               </w:rPr>
               <w:t>2</w:t>
@@ -6885,11 +7085,15 @@
             <w:pPr>
               <w:jc w:val="center"/>
               <w:rPr>
-                <w:lang w:val="en-AU"/>
-              </w:rPr>
-            </w:pPr>
-            <w:r>
-              <w:rPr>
+                <w:sz w:val="21"/>
+                <w:szCs w:val="21"/>
+                <w:lang w:val="en-AU"/>
+              </w:rPr>
+            </w:pPr>
+            <w:r>
+              <w:rPr>
+                <w:sz w:val="21"/>
+                <w:szCs w:val="21"/>
                 <w:lang w:val="en-AU"/>
               </w:rPr>
               <w:t>3</w:t>
@@ -6904,11 +7108,15 @@
             <w:pPr>
               <w:jc w:val="center"/>
               <w:rPr>
-                <w:lang w:val="en-AU"/>
-              </w:rPr>
-            </w:pPr>
-            <w:r>
-              <w:rPr>
+                <w:sz w:val="21"/>
+                <w:szCs w:val="21"/>
+                <w:lang w:val="en-AU"/>
+              </w:rPr>
+            </w:pPr>
+            <w:r>
+              <w:rPr>
+                <w:sz w:val="21"/>
+                <w:szCs w:val="21"/>
                 <w:lang w:val="en-AU"/>
               </w:rPr>
               <w:t>The configure button displayed on the start-up page should fully function and upon selection by the user, redirect to the configure page. Where you may manipulate, size of field, game level, normal or extended game and game mode. A close button will also return the user to the start-up page</w:t>
@@ -6925,86 +7133,118 @@
             <w:pPr>
               <w:jc w:val="center"/>
               <w:rPr>
-                <w:lang w:val="en-AU"/>
-              </w:rPr>
-            </w:pPr>
-            <w:r>
-              <w:rPr>
+                <w:sz w:val="21"/>
+                <w:szCs w:val="21"/>
+                <w:lang w:val="en-AU"/>
+              </w:rPr>
+            </w:pPr>
+            <w:r>
+              <w:rPr>
+                <w:sz w:val="21"/>
+                <w:szCs w:val="21"/>
+                <w:lang w:val="en-AU"/>
+              </w:rPr>
+              <w:t>F-REQ1</w:t>
+            </w:r>
+            <w:r>
+              <w:rPr>
+                <w:sz w:val="21"/>
+                <w:szCs w:val="21"/>
+                <w:lang w:val="en-AU"/>
+              </w:rPr>
+              <w:t>3</w:t>
+            </w:r>
+          </w:p>
+        </w:tc>
+        <w:tc>
+          <w:tcPr>
+            <w:tcW w:w="3192" w:type="dxa"/>
+          </w:tcPr>
+          <w:p>
+            <w:pPr>
+              <w:jc w:val="center"/>
+              <w:rPr>
+                <w:sz w:val="21"/>
+                <w:szCs w:val="21"/>
+                <w:lang w:val="en-AU"/>
+              </w:rPr>
+            </w:pPr>
+            <w:r>
+              <w:rPr>
+                <w:sz w:val="21"/>
+                <w:szCs w:val="21"/>
+                <w:lang w:val="en-AU"/>
+              </w:rPr>
+              <w:t>1</w:t>
+            </w:r>
+          </w:p>
+        </w:tc>
+        <w:tc>
+          <w:tcPr>
+            <w:tcW w:w="3192" w:type="dxa"/>
+          </w:tcPr>
+          <w:p>
+            <w:pPr>
+              <w:jc w:val="center"/>
+              <w:rPr>
+                <w:sz w:val="21"/>
+                <w:szCs w:val="21"/>
+                <w:lang w:val="en-AU"/>
+              </w:rPr>
+            </w:pPr>
+            <w:r>
+              <w:rPr>
+                <w:sz w:val="21"/>
+                <w:szCs w:val="21"/>
+                <w:lang w:val="en-AU"/>
+              </w:rPr>
+              <w:t xml:space="preserve">The </w:t>
+            </w:r>
+            <w:r>
+              <w:rPr>
+                <w:sz w:val="21"/>
+                <w:szCs w:val="21"/>
+                <w:lang w:val="en-AU"/>
+              </w:rPr>
+              <w:t>play</w:t>
+            </w:r>
+            <w:r>
+              <w:rPr>
+                <w:sz w:val="21"/>
+                <w:szCs w:val="21"/>
+                <w:lang w:val="en-AU"/>
+              </w:rPr>
+              <w:t xml:space="preserve"> button displayed on the start-up page should fully </w:t>
+            </w:r>
+            <w:r>
+              <w:rPr>
+                <w:sz w:val="21"/>
+                <w:szCs w:val="21"/>
                 <w:lang w:val="en-AU"/>
               </w:rPr>
               <w:lastRenderedPageBreak/>
-              <w:t>F-REQ1</w:t>
-            </w:r>
-            <w:r>
-              <w:rPr>
-                <w:lang w:val="en-AU"/>
-              </w:rPr>
-              <w:t>3</w:t>
-            </w:r>
-          </w:p>
-        </w:tc>
-        <w:tc>
-          <w:tcPr>
-            <w:tcW w:w="3192" w:type="dxa"/>
-          </w:tcPr>
-          <w:p>
-            <w:pPr>
-              <w:jc w:val="center"/>
-              <w:rPr>
-                <w:lang w:val="en-AU"/>
-              </w:rPr>
-            </w:pPr>
-            <w:r>
-              <w:rPr>
-                <w:lang w:val="en-AU"/>
-              </w:rPr>
-              <w:t>1</w:t>
-            </w:r>
-          </w:p>
-        </w:tc>
-        <w:tc>
-          <w:tcPr>
-            <w:tcW w:w="3192" w:type="dxa"/>
-          </w:tcPr>
-          <w:p>
-            <w:pPr>
-              <w:jc w:val="center"/>
-              <w:rPr>
-                <w:lang w:val="en-AU"/>
-              </w:rPr>
-            </w:pPr>
-            <w:r>
-              <w:rPr>
-                <w:lang w:val="en-AU"/>
-              </w:rPr>
-              <w:t xml:space="preserve">The </w:t>
-            </w:r>
-            <w:r>
-              <w:rPr>
+              <w:t xml:space="preserve">function and upon selection by the user, redirect to the </w:t>
+            </w:r>
+            <w:r>
+              <w:rPr>
+                <w:sz w:val="21"/>
+                <w:szCs w:val="21"/>
                 <w:lang w:val="en-AU"/>
               </w:rPr>
               <w:t>play</w:t>
             </w:r>
             <w:r>
               <w:rPr>
-                <w:lang w:val="en-AU"/>
-              </w:rPr>
-              <w:t xml:space="preserve"> button displayed on the start-up page should fully function and upon selection by the user, redirect to the </w:t>
-            </w:r>
-            <w:r>
-              <w:rPr>
-                <w:lang w:val="en-AU"/>
-              </w:rPr>
-              <w:t>play</w:t>
-            </w:r>
-            <w:r>
-              <w:rPr>
+                <w:sz w:val="21"/>
+                <w:szCs w:val="21"/>
                 <w:lang w:val="en-AU"/>
               </w:rPr>
               <w:t xml:space="preserve"> page</w:t>
             </w:r>
             <w:r>
               <w:rPr>
+                <w:sz w:val="21"/>
+                <w:szCs w:val="21"/>
                 <w:lang w:val="en-AU"/>
               </w:rPr>
               <w:t>.</w:t>
@@ -7021,13 +7261,18 @@
             <w:pPr>
               <w:jc w:val="center"/>
               <w:rPr>
-                <w:lang w:val="en-AU"/>
-              </w:rPr>
-            </w:pPr>
-            <w:r>
-              <w:rPr>
-                <w:lang w:val="en-AU"/>
-              </w:rPr>
+                <w:sz w:val="21"/>
+                <w:szCs w:val="21"/>
+                <w:lang w:val="en-AU"/>
+              </w:rPr>
+            </w:pPr>
+            <w:r>
+              <w:rPr>
+                <w:sz w:val="21"/>
+                <w:szCs w:val="21"/>
+                <w:lang w:val="en-AU"/>
+              </w:rPr>
+              <w:lastRenderedPageBreak/>
               <w:t>F-REQ13</w:t>
             </w:r>
           </w:p>
@@ -7040,11 +7285,15 @@
             <w:pPr>
               <w:jc w:val="center"/>
               <w:rPr>
-                <w:lang w:val="en-AU"/>
-              </w:rPr>
-            </w:pPr>
-            <w:r>
-              <w:rPr>
+                <w:sz w:val="21"/>
+                <w:szCs w:val="21"/>
+                <w:lang w:val="en-AU"/>
+              </w:rPr>
+            </w:pPr>
+            <w:r>
+              <w:rPr>
+                <w:sz w:val="21"/>
+                <w:szCs w:val="21"/>
                 <w:lang w:val="en-AU"/>
               </w:rPr>
               <w:t>1</w:t>
@@ -7059,29 +7308,39 @@
             <w:pPr>
               <w:jc w:val="center"/>
               <w:rPr>
-                <w:lang w:val="en-AU"/>
-              </w:rPr>
-            </w:pPr>
-            <w:r>
-              <w:rPr>
+                <w:sz w:val="21"/>
+                <w:szCs w:val="21"/>
+                <w:lang w:val="en-AU"/>
+              </w:rPr>
+            </w:pPr>
+            <w:r>
+              <w:rPr>
+                <w:sz w:val="21"/>
+                <w:szCs w:val="21"/>
                 <w:lang w:val="en-AU"/>
               </w:rPr>
               <w:t xml:space="preserve">The play </w:t>
             </w:r>
             <w:r>
               <w:rPr>
+                <w:sz w:val="21"/>
+                <w:szCs w:val="21"/>
                 <w:lang w:val="en-AU"/>
               </w:rPr>
               <w:t>page</w:t>
             </w:r>
             <w:r>
               <w:rPr>
+                <w:sz w:val="21"/>
+                <w:szCs w:val="21"/>
                 <w:lang w:val="en-AU"/>
               </w:rPr>
               <w:t xml:space="preserve"> should display a</w:t>
             </w:r>
             <w:r>
               <w:rPr>
+                <w:sz w:val="21"/>
+                <w:szCs w:val="21"/>
                 <w:lang w:val="en-AU"/>
               </w:rPr>
               <w:t xml:space="preserve"> game field and a dropping block</w:t>
@@ -7098,17 +7357,23 @@
             <w:pPr>
               <w:jc w:val="center"/>
               <w:rPr>
-                <w:lang w:val="en-AU"/>
-              </w:rPr>
-            </w:pPr>
-            <w:r>
-              <w:rPr>
+                <w:sz w:val="21"/>
+                <w:szCs w:val="21"/>
+                <w:lang w:val="en-AU"/>
+              </w:rPr>
+            </w:pPr>
+            <w:r>
+              <w:rPr>
+                <w:sz w:val="21"/>
+                <w:szCs w:val="21"/>
                 <w:lang w:val="en-AU"/>
               </w:rPr>
               <w:t>F-REQ1</w:t>
             </w:r>
             <w:r>
               <w:rPr>
+                <w:sz w:val="21"/>
+                <w:szCs w:val="21"/>
                 <w:lang w:val="en-AU"/>
               </w:rPr>
               <w:t>4</w:t>
@@ -7123,11 +7388,15 @@
             <w:pPr>
               <w:jc w:val="center"/>
               <w:rPr>
-                <w:lang w:val="en-AU"/>
-              </w:rPr>
-            </w:pPr>
-            <w:r>
-              <w:rPr>
+                <w:sz w:val="21"/>
+                <w:szCs w:val="21"/>
+                <w:lang w:val="en-AU"/>
+              </w:rPr>
+            </w:pPr>
+            <w:r>
+              <w:rPr>
+                <w:sz w:val="21"/>
+                <w:szCs w:val="21"/>
                 <w:lang w:val="en-AU"/>
               </w:rPr>
               <w:t>1</w:t>
@@ -7142,11 +7411,15 @@
             <w:pPr>
               <w:jc w:val="center"/>
               <w:rPr>
-                <w:lang w:val="en-AU"/>
-              </w:rPr>
-            </w:pPr>
-            <w:r>
-              <w:rPr>
+                <w:sz w:val="21"/>
+                <w:szCs w:val="21"/>
+                <w:lang w:val="en-AU"/>
+              </w:rPr>
+            </w:pPr>
+            <w:r>
+              <w:rPr>
+                <w:sz w:val="21"/>
+                <w:szCs w:val="21"/>
                 <w:lang w:val="en-AU"/>
               </w:rPr>
               <w:t>The dropping block shall move towards the bottom of the game field</w:t>
@@ -7163,11 +7436,15 @@
             <w:pPr>
               <w:jc w:val="center"/>
               <w:rPr>
-                <w:lang w:val="en-AU"/>
-              </w:rPr>
-            </w:pPr>
-            <w:r>
-              <w:rPr>
+                <w:sz w:val="21"/>
+                <w:szCs w:val="21"/>
+                <w:lang w:val="en-AU"/>
+              </w:rPr>
+            </w:pPr>
+            <w:r>
+              <w:rPr>
+                <w:sz w:val="21"/>
+                <w:szCs w:val="21"/>
                 <w:lang w:val="en-AU"/>
               </w:rPr>
               <w:t>F-REQ15</w:t>
@@ -7182,11 +7459,15 @@
             <w:pPr>
               <w:jc w:val="center"/>
               <w:rPr>
-                <w:lang w:val="en-AU"/>
-              </w:rPr>
-            </w:pPr>
-            <w:r>
-              <w:rPr>
+                <w:sz w:val="21"/>
+                <w:szCs w:val="21"/>
+                <w:lang w:val="en-AU"/>
+              </w:rPr>
+            </w:pPr>
+            <w:r>
+              <w:rPr>
+                <w:sz w:val="21"/>
+                <w:szCs w:val="21"/>
                 <w:lang w:val="en-AU"/>
               </w:rPr>
               <w:t>4</w:t>
@@ -7201,11 +7482,15 @@
             <w:pPr>
               <w:jc w:val="center"/>
               <w:rPr>
-                <w:lang w:val="en-AU"/>
-              </w:rPr>
-            </w:pPr>
-            <w:r>
-              <w:rPr>
+                <w:sz w:val="21"/>
+                <w:szCs w:val="21"/>
+                <w:lang w:val="en-AU"/>
+              </w:rPr>
+            </w:pPr>
+            <w:r>
+              <w:rPr>
+                <w:sz w:val="21"/>
+                <w:szCs w:val="21"/>
                 <w:lang w:val="en-AU"/>
               </w:rPr>
               <w:t>The play page should display group number</w:t>
@@ -7222,17 +7507,23 @@
             <w:pPr>
               <w:jc w:val="center"/>
               <w:rPr>
-                <w:lang w:val="en-AU"/>
-              </w:rPr>
-            </w:pPr>
-            <w:r>
-              <w:rPr>
+                <w:sz w:val="21"/>
+                <w:szCs w:val="21"/>
+                <w:lang w:val="en-AU"/>
+              </w:rPr>
+            </w:pPr>
+            <w:r>
+              <w:rPr>
+                <w:sz w:val="21"/>
+                <w:szCs w:val="21"/>
                 <w:lang w:val="en-AU"/>
               </w:rPr>
               <w:t>F-REQ1</w:t>
             </w:r>
             <w:r>
               <w:rPr>
+                <w:sz w:val="21"/>
+                <w:szCs w:val="21"/>
                 <w:lang w:val="en-AU"/>
               </w:rPr>
               <w:t>6</w:t>
@@ -7247,11 +7538,15 @@
             <w:pPr>
               <w:jc w:val="center"/>
               <w:rPr>
-                <w:lang w:val="en-AU"/>
-              </w:rPr>
-            </w:pPr>
-            <w:r>
-              <w:rPr>
+                <w:sz w:val="21"/>
+                <w:szCs w:val="21"/>
+                <w:lang w:val="en-AU"/>
+              </w:rPr>
+            </w:pPr>
+            <w:r>
+              <w:rPr>
+                <w:sz w:val="21"/>
+                <w:szCs w:val="21"/>
                 <w:lang w:val="en-AU"/>
               </w:rPr>
               <w:t>4</w:t>
@@ -7266,17 +7561,23 @@
             <w:pPr>
               <w:jc w:val="center"/>
               <w:rPr>
-                <w:lang w:val="en-AU"/>
-              </w:rPr>
-            </w:pPr>
-            <w:r>
-              <w:rPr>
+                <w:sz w:val="21"/>
+                <w:szCs w:val="21"/>
+                <w:lang w:val="en-AU"/>
+              </w:rPr>
+            </w:pPr>
+            <w:r>
+              <w:rPr>
+                <w:sz w:val="21"/>
+                <w:szCs w:val="21"/>
                 <w:lang w:val="en-AU"/>
               </w:rPr>
               <w:t xml:space="preserve">The play page should display </w:t>
             </w:r>
             <w:r>
               <w:rPr>
+                <w:sz w:val="21"/>
+                <w:szCs w:val="21"/>
                 <w:lang w:val="en-AU"/>
               </w:rPr>
               <w:t>current score</w:t>
@@ -7293,17 +7594,23 @@
             <w:pPr>
               <w:jc w:val="center"/>
               <w:rPr>
-                <w:lang w:val="en-AU"/>
-              </w:rPr>
-            </w:pPr>
-            <w:r>
-              <w:rPr>
+                <w:sz w:val="21"/>
+                <w:szCs w:val="21"/>
+                <w:lang w:val="en-AU"/>
+              </w:rPr>
+            </w:pPr>
+            <w:r>
+              <w:rPr>
+                <w:sz w:val="21"/>
+                <w:szCs w:val="21"/>
                 <w:lang w:val="en-AU"/>
               </w:rPr>
               <w:t>F-REQ1</w:t>
             </w:r>
             <w:r>
               <w:rPr>
+                <w:sz w:val="21"/>
+                <w:szCs w:val="21"/>
                 <w:lang w:val="en-AU"/>
               </w:rPr>
               <w:t>7</w:t>
@@ -7318,11 +7625,15 @@
             <w:pPr>
               <w:jc w:val="center"/>
               <w:rPr>
-                <w:lang w:val="en-AU"/>
-              </w:rPr>
-            </w:pPr>
-            <w:r>
-              <w:rPr>
+                <w:sz w:val="21"/>
+                <w:szCs w:val="21"/>
+                <w:lang w:val="en-AU"/>
+              </w:rPr>
+            </w:pPr>
+            <w:r>
+              <w:rPr>
+                <w:sz w:val="21"/>
+                <w:szCs w:val="21"/>
                 <w:lang w:val="en-AU"/>
               </w:rPr>
               <w:t>4</w:t>
@@ -7337,17 +7648,23 @@
             <w:pPr>
               <w:jc w:val="center"/>
               <w:rPr>
-                <w:lang w:val="en-AU"/>
-              </w:rPr>
-            </w:pPr>
-            <w:r>
-              <w:rPr>
+                <w:sz w:val="21"/>
+                <w:szCs w:val="21"/>
+                <w:lang w:val="en-AU"/>
+              </w:rPr>
+            </w:pPr>
+            <w:r>
+              <w:rPr>
+                <w:sz w:val="21"/>
+                <w:szCs w:val="21"/>
                 <w:lang w:val="en-AU"/>
               </w:rPr>
               <w:t>The play page should display</w:t>
             </w:r>
             <w:r>
               <w:rPr>
+                <w:sz w:val="21"/>
+                <w:szCs w:val="21"/>
                 <w:lang w:val="en-AU"/>
               </w:rPr>
               <w:t xml:space="preserve"> number of lines eliminated this session</w:t>
@@ -7364,11 +7681,15 @@
             <w:pPr>
               <w:jc w:val="center"/>
               <w:rPr>
-                <w:lang w:val="en-AU"/>
-              </w:rPr>
-            </w:pPr>
-            <w:r>
-              <w:rPr>
+                <w:sz w:val="21"/>
+                <w:szCs w:val="21"/>
+                <w:lang w:val="en-AU"/>
+              </w:rPr>
+            </w:pPr>
+            <w:r>
+              <w:rPr>
+                <w:sz w:val="21"/>
+                <w:szCs w:val="21"/>
                 <w:lang w:val="en-AU"/>
               </w:rPr>
               <w:t>F-REQ17</w:t>
@@ -7383,11 +7704,15 @@
             <w:pPr>
               <w:jc w:val="center"/>
               <w:rPr>
-                <w:lang w:val="en-AU"/>
-              </w:rPr>
-            </w:pPr>
-            <w:r>
-              <w:rPr>
+                <w:sz w:val="21"/>
+                <w:szCs w:val="21"/>
+                <w:lang w:val="en-AU"/>
+              </w:rPr>
+            </w:pPr>
+            <w:r>
+              <w:rPr>
+                <w:sz w:val="21"/>
+                <w:szCs w:val="21"/>
                 <w:lang w:val="en-AU"/>
               </w:rPr>
               <w:t>4</w:t>
@@ -7402,17 +7727,23 @@
             <w:pPr>
               <w:jc w:val="center"/>
               <w:rPr>
-                <w:lang w:val="en-AU"/>
-              </w:rPr>
-            </w:pPr>
-            <w:r>
-              <w:rPr>
+                <w:sz w:val="21"/>
+                <w:szCs w:val="21"/>
+                <w:lang w:val="en-AU"/>
+              </w:rPr>
+            </w:pPr>
+            <w:r>
+              <w:rPr>
+                <w:sz w:val="21"/>
+                <w:szCs w:val="21"/>
                 <w:lang w:val="en-AU"/>
               </w:rPr>
               <w:t xml:space="preserve">The play page should display </w:t>
             </w:r>
             <w:r>
               <w:rPr>
+                <w:sz w:val="21"/>
+                <w:szCs w:val="21"/>
                 <w:lang w:val="en-AU"/>
               </w:rPr>
               <w:t>current level</w:t>
@@ -7429,17 +7760,23 @@
             <w:pPr>
               <w:jc w:val="center"/>
               <w:rPr>
-                <w:lang w:val="en-AU"/>
-              </w:rPr>
-            </w:pPr>
-            <w:r>
-              <w:rPr>
+                <w:sz w:val="21"/>
+                <w:szCs w:val="21"/>
+                <w:lang w:val="en-AU"/>
+              </w:rPr>
+            </w:pPr>
+            <w:r>
+              <w:rPr>
+                <w:sz w:val="21"/>
+                <w:szCs w:val="21"/>
                 <w:lang w:val="en-AU"/>
               </w:rPr>
               <w:t>F-REQ1</w:t>
             </w:r>
             <w:r>
               <w:rPr>
+                <w:sz w:val="21"/>
+                <w:szCs w:val="21"/>
                 <w:lang w:val="en-AU"/>
               </w:rPr>
               <w:t>8</w:t>
@@ -7454,11 +7791,15 @@
             <w:pPr>
               <w:jc w:val="center"/>
               <w:rPr>
-                <w:lang w:val="en-AU"/>
-              </w:rPr>
-            </w:pPr>
-            <w:r>
-              <w:rPr>
+                <w:sz w:val="21"/>
+                <w:szCs w:val="21"/>
+                <w:lang w:val="en-AU"/>
+              </w:rPr>
+            </w:pPr>
+            <w:r>
+              <w:rPr>
+                <w:sz w:val="21"/>
+                <w:szCs w:val="21"/>
                 <w:lang w:val="en-AU"/>
               </w:rPr>
               <w:t>4</w:t>
@@ -7473,17 +7814,23 @@
             <w:pPr>
               <w:jc w:val="center"/>
               <w:rPr>
-                <w:lang w:val="en-AU"/>
-              </w:rPr>
-            </w:pPr>
-            <w:r>
-              <w:rPr>
+                <w:sz w:val="21"/>
+                <w:szCs w:val="21"/>
+                <w:lang w:val="en-AU"/>
+              </w:rPr>
+            </w:pPr>
+            <w:r>
+              <w:rPr>
+                <w:sz w:val="21"/>
+                <w:szCs w:val="21"/>
                 <w:lang w:val="en-AU"/>
               </w:rPr>
               <w:t xml:space="preserve">The play page should display </w:t>
             </w:r>
             <w:r>
               <w:rPr>
+                <w:sz w:val="21"/>
+                <w:szCs w:val="21"/>
                 <w:lang w:val="en-AU"/>
               </w:rPr>
               <w:t>extended mode or normal mode</w:t>
@@ -7500,17 +7847,23 @@
             <w:pPr>
               <w:jc w:val="center"/>
               <w:rPr>
-                <w:lang w:val="en-AU"/>
-              </w:rPr>
-            </w:pPr>
-            <w:r>
-              <w:rPr>
+                <w:sz w:val="21"/>
+                <w:szCs w:val="21"/>
+                <w:lang w:val="en-AU"/>
+              </w:rPr>
+            </w:pPr>
+            <w:r>
+              <w:rPr>
+                <w:sz w:val="21"/>
+                <w:szCs w:val="21"/>
                 <w:lang w:val="en-AU"/>
               </w:rPr>
               <w:t>F-REQ1</w:t>
             </w:r>
             <w:r>
               <w:rPr>
+                <w:sz w:val="21"/>
+                <w:szCs w:val="21"/>
                 <w:lang w:val="en-AU"/>
               </w:rPr>
               <w:t>9</w:t>
@@ -7525,11 +7878,15 @@
             <w:pPr>
               <w:jc w:val="center"/>
               <w:rPr>
-                <w:lang w:val="en-AU"/>
-              </w:rPr>
-            </w:pPr>
-            <w:r>
-              <w:rPr>
+                <w:sz w:val="21"/>
+                <w:szCs w:val="21"/>
+                <w:lang w:val="en-AU"/>
+              </w:rPr>
+            </w:pPr>
+            <w:r>
+              <w:rPr>
+                <w:sz w:val="21"/>
+                <w:szCs w:val="21"/>
                 <w:lang w:val="en-AU"/>
               </w:rPr>
               <w:t>4</w:t>
@@ -7544,17 +7901,23 @@
             <w:pPr>
               <w:jc w:val="center"/>
               <w:rPr>
-                <w:lang w:val="en-AU"/>
-              </w:rPr>
-            </w:pPr>
-            <w:r>
-              <w:rPr>
+                <w:sz w:val="21"/>
+                <w:szCs w:val="21"/>
+                <w:lang w:val="en-AU"/>
+              </w:rPr>
+            </w:pPr>
+            <w:r>
+              <w:rPr>
+                <w:sz w:val="21"/>
+                <w:szCs w:val="21"/>
                 <w:lang w:val="en-AU"/>
               </w:rPr>
               <w:t xml:space="preserve">The play page should display </w:t>
             </w:r>
             <w:r>
               <w:rPr>
+                <w:sz w:val="21"/>
+                <w:szCs w:val="21"/>
                 <w:lang w:val="en-AU"/>
               </w:rPr>
               <w:t>player mode or ai mode</w:t>
@@ -7571,17 +7934,23 @@
             <w:pPr>
               <w:jc w:val="center"/>
               <w:rPr>
-                <w:lang w:val="en-AU"/>
-              </w:rPr>
-            </w:pPr>
-            <w:r>
-              <w:rPr>
+                <w:sz w:val="21"/>
+                <w:szCs w:val="21"/>
+                <w:lang w:val="en-AU"/>
+              </w:rPr>
+            </w:pPr>
+            <w:r>
+              <w:rPr>
+                <w:sz w:val="21"/>
+                <w:szCs w:val="21"/>
                 <w:lang w:val="en-AU"/>
               </w:rPr>
               <w:t>F-REQ</w:t>
             </w:r>
             <w:r>
               <w:rPr>
+                <w:sz w:val="21"/>
+                <w:szCs w:val="21"/>
                 <w:lang w:val="en-AU"/>
               </w:rPr>
               <w:t>20</w:t>
@@ -7596,11 +7965,15 @@
             <w:pPr>
               <w:jc w:val="center"/>
               <w:rPr>
-                <w:lang w:val="en-AU"/>
-              </w:rPr>
-            </w:pPr>
-            <w:r>
-              <w:rPr>
+                <w:sz w:val="21"/>
+                <w:szCs w:val="21"/>
+                <w:lang w:val="en-AU"/>
+              </w:rPr>
+            </w:pPr>
+            <w:r>
+              <w:rPr>
+                <w:sz w:val="21"/>
+                <w:szCs w:val="21"/>
                 <w:lang w:val="en-AU"/>
               </w:rPr>
               <w:t>3</w:t>
@@ -7615,17 +7988,23 @@
             <w:pPr>
               <w:jc w:val="center"/>
               <w:rPr>
-                <w:lang w:val="en-AU"/>
-              </w:rPr>
-            </w:pPr>
-            <w:r>
-              <w:rPr>
+                <w:sz w:val="21"/>
+                <w:szCs w:val="21"/>
+                <w:lang w:val="en-AU"/>
+              </w:rPr>
+            </w:pPr>
+            <w:r>
+              <w:rPr>
+                <w:sz w:val="21"/>
+                <w:szCs w:val="21"/>
                 <w:lang w:val="en-AU"/>
               </w:rPr>
               <w:t xml:space="preserve">The play page should display </w:t>
             </w:r>
             <w:r>
               <w:rPr>
+                <w:sz w:val="21"/>
+                <w:szCs w:val="21"/>
                 <w:lang w:val="en-AU"/>
               </w:rPr>
               <w:t xml:space="preserve">the shape of the next dropping block when current block drops to bottom </w:t>
@@ -7642,17 +8021,23 @@
             <w:pPr>
               <w:jc w:val="center"/>
               <w:rPr>
-                <w:lang w:val="en-AU"/>
-              </w:rPr>
-            </w:pPr>
-            <w:r>
-              <w:rPr>
+                <w:sz w:val="21"/>
+                <w:szCs w:val="21"/>
+                <w:lang w:val="en-AU"/>
+              </w:rPr>
+            </w:pPr>
+            <w:r>
+              <w:rPr>
+                <w:sz w:val="21"/>
+                <w:szCs w:val="21"/>
                 <w:lang w:val="en-AU"/>
               </w:rPr>
               <w:t>F-REQ2</w:t>
             </w:r>
             <w:r>
               <w:rPr>
+                <w:sz w:val="21"/>
+                <w:szCs w:val="21"/>
                 <w:lang w:val="en-AU"/>
               </w:rPr>
               <w:t>1</w:t>
@@ -7667,11 +8052,15 @@
             <w:pPr>
               <w:jc w:val="center"/>
               <w:rPr>
-                <w:lang w:val="en-AU"/>
-              </w:rPr>
-            </w:pPr>
-            <w:r>
-              <w:rPr>
+                <w:sz w:val="21"/>
+                <w:szCs w:val="21"/>
+                <w:lang w:val="en-AU"/>
+              </w:rPr>
+            </w:pPr>
+            <w:r>
+              <w:rPr>
+                <w:sz w:val="21"/>
+                <w:szCs w:val="21"/>
                 <w:lang w:val="en-AU"/>
               </w:rPr>
               <w:t>2</w:t>
@@ -7686,29 +8075,39 @@
             <w:pPr>
               <w:jc w:val="center"/>
               <w:rPr>
-                <w:lang w:val="en-AU"/>
-              </w:rPr>
-            </w:pPr>
-            <w:r>
-              <w:rPr>
+                <w:sz w:val="21"/>
+                <w:szCs w:val="21"/>
+                <w:lang w:val="en-AU"/>
+              </w:rPr>
+            </w:pPr>
+            <w:r>
+              <w:rPr>
+                <w:sz w:val="21"/>
+                <w:szCs w:val="21"/>
                 <w:lang w:val="en-AU"/>
               </w:rPr>
               <w:t>On the play page, the user may manipulate the dropping block</w:t>
             </w:r>
             <w:r>
               <w:rPr>
+                <w:sz w:val="21"/>
+                <w:szCs w:val="21"/>
                 <w:lang w:val="en-AU"/>
               </w:rPr>
               <w:t>, left, right and turn (90</w:t>
             </w:r>
             <w:r>
               <w:rPr>
+                <w:sz w:val="21"/>
+                <w:szCs w:val="21"/>
                 <w:lang w:val="en-AU"/>
               </w:rPr>
               <w:t xml:space="preserve"> degrees</w:t>
             </w:r>
             <w:r>
               <w:rPr>
+                <w:sz w:val="21"/>
+                <w:szCs w:val="21"/>
                 <w:lang w:val="en-AU"/>
               </w:rPr>
               <w:t xml:space="preserve"> clockwise)</w:t>
@@ -7725,17 +8124,23 @@
             <w:pPr>
               <w:jc w:val="center"/>
               <w:rPr>
-                <w:lang w:val="en-AU"/>
-              </w:rPr>
-            </w:pPr>
-            <w:r>
-              <w:rPr>
+                <w:sz w:val="21"/>
+                <w:szCs w:val="21"/>
+                <w:lang w:val="en-AU"/>
+              </w:rPr>
+            </w:pPr>
+            <w:r>
+              <w:rPr>
+                <w:sz w:val="21"/>
+                <w:szCs w:val="21"/>
                 <w:lang w:val="en-AU"/>
               </w:rPr>
               <w:t>F-REQ2</w:t>
             </w:r>
             <w:r>
               <w:rPr>
+                <w:sz w:val="21"/>
+                <w:szCs w:val="21"/>
                 <w:lang w:val="en-AU"/>
               </w:rPr>
               <w:t>2</w:t>
@@ -7750,11 +8155,15 @@
             <w:pPr>
               <w:jc w:val="center"/>
               <w:rPr>
-                <w:lang w:val="en-AU"/>
-              </w:rPr>
-            </w:pPr>
-            <w:r>
-              <w:rPr>
+                <w:sz w:val="21"/>
+                <w:szCs w:val="21"/>
+                <w:lang w:val="en-AU"/>
+              </w:rPr>
+            </w:pPr>
+            <w:r>
+              <w:rPr>
+                <w:sz w:val="21"/>
+                <w:szCs w:val="21"/>
                 <w:lang w:val="en-AU"/>
               </w:rPr>
               <w:t>2</w:t>
@@ -7769,29 +8178,39 @@
             <w:pPr>
               <w:jc w:val="center"/>
               <w:rPr>
-                <w:lang w:val="en-AU"/>
-              </w:rPr>
-            </w:pPr>
-            <w:r>
-              <w:rPr>
+                <w:sz w:val="21"/>
+                <w:szCs w:val="21"/>
+                <w:lang w:val="en-AU"/>
+              </w:rPr>
+            </w:pPr>
+            <w:r>
+              <w:rPr>
+                <w:sz w:val="21"/>
+                <w:szCs w:val="21"/>
                 <w:lang w:val="en-AU"/>
               </w:rPr>
               <w:t xml:space="preserve">On the play page when the user presses ESC. A prompt box will appear with yes </w:t>
             </w:r>
             <w:r>
               <w:rPr>
+                <w:sz w:val="21"/>
+                <w:szCs w:val="21"/>
                 <w:lang w:val="en-AU"/>
               </w:rPr>
               <w:t>finishing</w:t>
             </w:r>
             <w:r>
               <w:rPr>
+                <w:sz w:val="21"/>
+                <w:szCs w:val="21"/>
                 <w:lang w:val="en-AU"/>
               </w:rPr>
               <w:t xml:space="preserve"> the game and returning to the start-up page and no continuing</w:t>
             </w:r>
             <w:r>
               <w:rPr>
+                <w:sz w:val="21"/>
+                <w:szCs w:val="21"/>
                 <w:lang w:val="en-AU"/>
               </w:rPr>
               <w:t>.</w:t>
@@ -7808,17 +8227,23 @@
             <w:pPr>
               <w:jc w:val="center"/>
               <w:rPr>
-                <w:lang w:val="en-AU"/>
-              </w:rPr>
-            </w:pPr>
-            <w:r>
-              <w:rPr>
+                <w:sz w:val="21"/>
+                <w:szCs w:val="21"/>
+                <w:lang w:val="en-AU"/>
+              </w:rPr>
+            </w:pPr>
+            <w:r>
+              <w:rPr>
+                <w:sz w:val="21"/>
+                <w:szCs w:val="21"/>
                 <w:lang w:val="en-AU"/>
               </w:rPr>
               <w:t>F-REQ2</w:t>
             </w:r>
             <w:r>
               <w:rPr>
+                <w:sz w:val="21"/>
+                <w:szCs w:val="21"/>
                 <w:lang w:val="en-AU"/>
               </w:rPr>
               <w:t>3</w:t>
@@ -7833,11 +8258,15 @@
             <w:pPr>
               <w:jc w:val="center"/>
               <w:rPr>
-                <w:lang w:val="en-AU"/>
-              </w:rPr>
-            </w:pPr>
-            <w:r>
-              <w:rPr>
+                <w:sz w:val="21"/>
+                <w:szCs w:val="21"/>
+                <w:lang w:val="en-AU"/>
+              </w:rPr>
+            </w:pPr>
+            <w:r>
+              <w:rPr>
+                <w:sz w:val="21"/>
+                <w:szCs w:val="21"/>
                 <w:lang w:val="en-AU"/>
               </w:rPr>
               <w:t>3</w:t>
@@ -7852,32 +8281,446 @@
             <w:pPr>
               <w:jc w:val="center"/>
               <w:rPr>
-                <w:lang w:val="en-AU"/>
-              </w:rPr>
-            </w:pPr>
-            <w:r>
-              <w:rPr>
+                <w:sz w:val="21"/>
+                <w:szCs w:val="21"/>
+                <w:lang w:val="en-AU"/>
+              </w:rPr>
+            </w:pPr>
+            <w:r>
+              <w:rPr>
+                <w:sz w:val="21"/>
+                <w:szCs w:val="21"/>
                 <w:lang w:val="en-AU"/>
               </w:rPr>
               <w:t xml:space="preserve">If the user completed a game within the top </w:t>
             </w:r>
             <w:r>
               <w:rPr>
+                <w:sz w:val="21"/>
+                <w:szCs w:val="21"/>
                 <w:lang w:val="en-AU"/>
               </w:rPr>
               <w:t>10,</w:t>
             </w:r>
             <w:r>
               <w:rPr>
+                <w:sz w:val="21"/>
+                <w:szCs w:val="21"/>
                 <w:lang w:val="en-AU"/>
               </w:rPr>
               <w:t xml:space="preserve"> they will be prompted to enter a username to be displayed on the score page</w:t>
             </w:r>
             <w:r>
               <w:rPr>
+                <w:sz w:val="21"/>
+                <w:szCs w:val="21"/>
                 <w:lang w:val="en-AU"/>
               </w:rPr>
               <w:t>.</w:t>
+            </w:r>
+          </w:p>
+        </w:tc>
+      </w:tr>
+      <w:tr>
+        <w:tc>
+          <w:tcPr>
+            <w:tcW w:w="3192" w:type="dxa"/>
+          </w:tcPr>
+          <w:p>
+            <w:pPr>
+              <w:jc w:val="center"/>
+              <w:rPr>
+                <w:sz w:val="21"/>
+                <w:szCs w:val="21"/>
+                <w:lang w:val="en-AU"/>
+              </w:rPr>
+            </w:pPr>
+            <w:r>
+              <w:rPr>
+                <w:sz w:val="21"/>
+                <w:szCs w:val="21"/>
+                <w:lang w:val="en-AU"/>
+              </w:rPr>
+              <w:t>F-REQ2</w:t>
+            </w:r>
+            <w:r>
+              <w:rPr>
+                <w:sz w:val="21"/>
+                <w:szCs w:val="21"/>
+                <w:lang w:val="en-AU"/>
+              </w:rPr>
+              <w:t>4</w:t>
+            </w:r>
+          </w:p>
+        </w:tc>
+        <w:tc>
+          <w:tcPr>
+            <w:tcW w:w="3192" w:type="dxa"/>
+          </w:tcPr>
+          <w:p>
+            <w:pPr>
+              <w:jc w:val="center"/>
+              <w:rPr>
+                <w:sz w:val="21"/>
+                <w:szCs w:val="21"/>
+                <w:lang w:val="en-AU"/>
+              </w:rPr>
+            </w:pPr>
+            <w:r>
+              <w:rPr>
+                <w:sz w:val="21"/>
+                <w:szCs w:val="21"/>
+                <w:lang w:val="en-AU"/>
+              </w:rPr>
+              <w:t>4</w:t>
+            </w:r>
+          </w:p>
+        </w:tc>
+        <w:tc>
+          <w:tcPr>
+            <w:tcW w:w="3192" w:type="dxa"/>
+          </w:tcPr>
+          <w:p>
+            <w:pPr>
+              <w:jc w:val="center"/>
+              <w:rPr>
+                <w:sz w:val="21"/>
+                <w:szCs w:val="21"/>
+                <w:lang w:val="en-AU"/>
+              </w:rPr>
+            </w:pPr>
+            <w:r>
+              <w:rPr>
+                <w:sz w:val="21"/>
+                <w:szCs w:val="21"/>
+                <w:lang w:val="en-AU"/>
+              </w:rPr>
+              <w:t>On the play page when the user presses</w:t>
+            </w:r>
+            <w:r>
+              <w:rPr>
+                <w:sz w:val="21"/>
+                <w:szCs w:val="21"/>
+                <w:lang w:val="en-AU"/>
+              </w:rPr>
+              <w:t xml:space="preserve"> ‘P’ the game will pause and resume</w:t>
+            </w:r>
+          </w:p>
+        </w:tc>
+      </w:tr>
+      <w:tr>
+        <w:tc>
+          <w:tcPr>
+            <w:tcW w:w="3192" w:type="dxa"/>
+          </w:tcPr>
+          <w:p>
+            <w:pPr>
+              <w:jc w:val="center"/>
+              <w:rPr>
+                <w:sz w:val="21"/>
+                <w:szCs w:val="21"/>
+                <w:lang w:val="en-AU"/>
+              </w:rPr>
+            </w:pPr>
+            <w:r>
+              <w:rPr>
+                <w:sz w:val="21"/>
+                <w:szCs w:val="21"/>
+                <w:lang w:val="en-AU"/>
+              </w:rPr>
+              <w:t>F-REQ2</w:t>
+            </w:r>
+            <w:r>
+              <w:rPr>
+                <w:sz w:val="21"/>
+                <w:szCs w:val="21"/>
+                <w:lang w:val="en-AU"/>
+              </w:rPr>
+              <w:t>5</w:t>
+            </w:r>
+          </w:p>
+        </w:tc>
+        <w:tc>
+          <w:tcPr>
+            <w:tcW w:w="3192" w:type="dxa"/>
+          </w:tcPr>
+          <w:p>
+            <w:pPr>
+              <w:jc w:val="center"/>
+              <w:rPr>
+                <w:sz w:val="21"/>
+                <w:szCs w:val="21"/>
+                <w:lang w:val="en-AU"/>
+              </w:rPr>
+            </w:pPr>
+            <w:r>
+              <w:rPr>
+                <w:sz w:val="21"/>
+                <w:szCs w:val="21"/>
+                <w:lang w:val="en-AU"/>
+              </w:rPr>
+              <w:t>4</w:t>
+            </w:r>
+          </w:p>
+        </w:tc>
+        <w:tc>
+          <w:tcPr>
+            <w:tcW w:w="3192" w:type="dxa"/>
+          </w:tcPr>
+          <w:p>
+            <w:pPr>
+              <w:jc w:val="center"/>
+              <w:rPr>
+                <w:sz w:val="21"/>
+                <w:szCs w:val="21"/>
+                <w:lang w:val="en-AU"/>
+              </w:rPr>
+            </w:pPr>
+            <w:r>
+              <w:rPr>
+                <w:sz w:val="21"/>
+                <w:szCs w:val="21"/>
+                <w:lang w:val="en-AU"/>
+              </w:rPr>
+              <w:t>On the play page when the user presses ‘</w:t>
+            </w:r>
+            <w:r>
+              <w:rPr>
+                <w:sz w:val="21"/>
+                <w:szCs w:val="21"/>
+                <w:lang w:val="en-AU"/>
+              </w:rPr>
+              <w:t>M</w:t>
+            </w:r>
+            <w:r>
+              <w:rPr>
+                <w:sz w:val="21"/>
+                <w:szCs w:val="21"/>
+                <w:lang w:val="en-AU"/>
+              </w:rPr>
+              <w:t xml:space="preserve">’ the game will </w:t>
+            </w:r>
+            <w:r>
+              <w:rPr>
+                <w:sz w:val="21"/>
+                <w:szCs w:val="21"/>
+                <w:lang w:val="en-AU"/>
+              </w:rPr>
+              <w:t>toggle music on/off</w:t>
+            </w:r>
+            <w:r>
+              <w:rPr>
+                <w:sz w:val="21"/>
+                <w:szCs w:val="21"/>
+                <w:lang w:val="en-AU"/>
+              </w:rPr>
+              <w:t xml:space="preserve"> </w:t>
+            </w:r>
+          </w:p>
+        </w:tc>
+      </w:tr>
+      <w:tr>
+        <w:tc>
+          <w:tcPr>
+            <w:tcW w:w="3192" w:type="dxa"/>
+          </w:tcPr>
+          <w:p>
+            <w:pPr>
+              <w:jc w:val="center"/>
+              <w:rPr>
+                <w:sz w:val="21"/>
+                <w:szCs w:val="21"/>
+                <w:lang w:val="en-AU"/>
+              </w:rPr>
+            </w:pPr>
+            <w:r>
+              <w:rPr>
+                <w:sz w:val="21"/>
+                <w:szCs w:val="21"/>
+                <w:lang w:val="en-AU"/>
+              </w:rPr>
+              <w:t>F-REQ2</w:t>
+            </w:r>
+            <w:r>
+              <w:rPr>
+                <w:sz w:val="21"/>
+                <w:szCs w:val="21"/>
+                <w:lang w:val="en-AU"/>
+              </w:rPr>
+              <w:t>6</w:t>
+            </w:r>
+          </w:p>
+        </w:tc>
+        <w:tc>
+          <w:tcPr>
+            <w:tcW w:w="3192" w:type="dxa"/>
+          </w:tcPr>
+          <w:p>
+            <w:pPr>
+              <w:jc w:val="center"/>
+              <w:rPr>
+                <w:sz w:val="21"/>
+                <w:szCs w:val="21"/>
+                <w:lang w:val="en-AU"/>
+              </w:rPr>
+            </w:pPr>
+            <w:r>
+              <w:rPr>
+                <w:sz w:val="21"/>
+                <w:szCs w:val="21"/>
+                <w:lang w:val="en-AU"/>
+              </w:rPr>
+              <w:t>3</w:t>
+            </w:r>
+          </w:p>
+        </w:tc>
+        <w:tc>
+          <w:tcPr>
+            <w:tcW w:w="3192" w:type="dxa"/>
+          </w:tcPr>
+          <w:p>
+            <w:pPr>
+              <w:jc w:val="center"/>
+              <w:rPr>
+                <w:sz w:val="21"/>
+                <w:szCs w:val="21"/>
+                <w:lang w:val="en-AU"/>
+              </w:rPr>
+            </w:pPr>
+            <w:r>
+              <w:rPr>
+                <w:sz w:val="21"/>
+                <w:szCs w:val="21"/>
+                <w:lang w:val="en-AU"/>
+              </w:rPr>
+              <w:t>The game shall feature 7 different blocks</w:t>
+            </w:r>
+          </w:p>
+        </w:tc>
+      </w:tr>
+      <w:tr>
+        <w:tc>
+          <w:tcPr>
+            <w:tcW w:w="3192" w:type="dxa"/>
+          </w:tcPr>
+          <w:p>
+            <w:pPr>
+              <w:jc w:val="center"/>
+              <w:rPr>
+                <w:sz w:val="21"/>
+                <w:szCs w:val="21"/>
+                <w:lang w:val="en-AU"/>
+              </w:rPr>
+            </w:pPr>
+            <w:r>
+              <w:rPr>
+                <w:sz w:val="21"/>
+                <w:szCs w:val="21"/>
+                <w:lang w:val="en-AU"/>
+              </w:rPr>
+              <w:t>F-REQ2</w:t>
+            </w:r>
+            <w:r>
+              <w:rPr>
+                <w:sz w:val="21"/>
+                <w:szCs w:val="21"/>
+                <w:lang w:val="en-AU"/>
+              </w:rPr>
+              <w:t>7</w:t>
+            </w:r>
+          </w:p>
+        </w:tc>
+        <w:tc>
+          <w:tcPr>
+            <w:tcW w:w="3192" w:type="dxa"/>
+          </w:tcPr>
+          <w:p>
+            <w:pPr>
+              <w:jc w:val="center"/>
+              <w:rPr>
+                <w:sz w:val="21"/>
+                <w:szCs w:val="21"/>
+                <w:lang w:val="en-AU"/>
+              </w:rPr>
+            </w:pPr>
+            <w:r>
+              <w:rPr>
+                <w:sz w:val="21"/>
+                <w:szCs w:val="21"/>
+                <w:lang w:val="en-AU"/>
+              </w:rPr>
+              <w:t>3</w:t>
+            </w:r>
+          </w:p>
+        </w:tc>
+        <w:tc>
+          <w:tcPr>
+            <w:tcW w:w="3192" w:type="dxa"/>
+          </w:tcPr>
+          <w:p>
+            <w:pPr>
+              <w:jc w:val="center"/>
+              <w:rPr>
+                <w:sz w:val="21"/>
+                <w:szCs w:val="21"/>
+                <w:lang w:val="en-AU"/>
+              </w:rPr>
+            </w:pPr>
+            <w:r>
+              <w:rPr>
+                <w:sz w:val="21"/>
+                <w:szCs w:val="21"/>
+                <w:lang w:val="en-AU"/>
+              </w:rPr>
+              <w:t xml:space="preserve">The </w:t>
+            </w:r>
+            <w:r>
+              <w:rPr>
+                <w:sz w:val="21"/>
+                <w:szCs w:val="21"/>
+                <w:lang w:val="en-AU"/>
+              </w:rPr>
+              <w:t>extended game</w:t>
+            </w:r>
+            <w:r>
+              <w:rPr>
+                <w:sz w:val="21"/>
+                <w:szCs w:val="21"/>
+                <w:lang w:val="en-AU"/>
+              </w:rPr>
+              <w:t xml:space="preserve"> shall feature </w:t>
+            </w:r>
+            <w:r>
+              <w:rPr>
+                <w:sz w:val="21"/>
+                <w:szCs w:val="21"/>
+                <w:lang w:val="en-AU"/>
+              </w:rPr>
+              <w:t>2</w:t>
+            </w:r>
+            <w:r>
+              <w:rPr>
+                <w:sz w:val="21"/>
+                <w:szCs w:val="21"/>
+                <w:lang w:val="en-AU"/>
+              </w:rPr>
+              <w:t xml:space="preserve"> </w:t>
+            </w:r>
+            <w:r>
+              <w:rPr>
+                <w:sz w:val="21"/>
+                <w:szCs w:val="21"/>
+                <w:lang w:val="en-AU"/>
+              </w:rPr>
+              <w:t>additional</w:t>
+            </w:r>
+            <w:r>
+              <w:rPr>
+                <w:sz w:val="21"/>
+                <w:szCs w:val="21"/>
+                <w:lang w:val="en-AU"/>
+              </w:rPr>
+              <w:t xml:space="preserve"> blocks</w:t>
             </w:r>
           </w:p>
         </w:tc>
@@ -7885,30 +8728,6 @@
     </w:tbl>
     <w:p>
       <w:pPr>
-        <w:jc w:val="center"/>
-        <w:rPr>
-          <w:lang w:val="en-AU"/>
-        </w:rPr>
-      </w:pPr>
-    </w:p>
-    <w:p>
-      <w:pPr>
-        <w:jc w:val="both"/>
-        <w:rPr>
-          <w:lang w:val="en-AU"/>
-        </w:rPr>
-      </w:pPr>
-    </w:p>
-    <w:p>
-      <w:pPr>
-        <w:jc w:val="both"/>
-        <w:rPr>
-          <w:lang w:val="en-AU"/>
-        </w:rPr>
-      </w:pPr>
-    </w:p>
-    <w:p>
-      <w:pPr>
         <w:rPr>
           <w:rFonts w:ascii="Trebuchet MS" w:eastAsia="Trebuchet MS" w:hAnsi="Trebuchet MS" w:cs="Trebuchet MS"/>
           <w:b/>
@@ -7926,16 +8745,6 @@
         </w:rPr>
         <w:br w:type="page"/>
       </w:r>
-    </w:p>
-    <w:p>
-      <w:pPr>
-        <w:pStyle w:val="Heading2"/>
-        <w:contextualSpacing w:val="0"/>
-        <w:jc w:val="both"/>
-        <w:rPr>
-          <w:lang w:val="en-AU"/>
-        </w:rPr>
-      </w:pPr>
       <w:r>
         <w:rPr>
           <w:lang w:val="en-AU"/>
@@ -7951,18 +8760,578 @@
       </w:r>
       <w:bookmarkEnd w:id="17"/>
     </w:p>
-    <w:p>
-      <w:pPr>
-        <w:jc w:val="both"/>
-        <w:rPr>
-          <w:lang w:val="en-AU"/>
-        </w:rPr>
-      </w:pPr>
-      <w:bookmarkStart w:id="18" w:name="h.szusermvsgp" w:colFirst="0" w:colLast="0"/>
-      <w:bookmarkStart w:id="19" w:name="h.lfzla2zan3gk" w:colFirst="0" w:colLast="0"/>
-      <w:bookmarkEnd w:id="18"/>
-      <w:bookmarkEnd w:id="19"/>
-    </w:p>
+    <w:tbl>
+      <w:tblPr>
+        <w:tblStyle w:val="TableGrid"/>
+        <w:tblW w:w="0" w:type="auto"/>
+        <w:tblLook w:val="04A0" w:firstRow="1" w:lastRow="0" w:firstColumn="1" w:lastColumn="0" w:noHBand="0" w:noVBand="1"/>
+      </w:tblPr>
+      <w:tblGrid>
+        <w:gridCol w:w="3192"/>
+        <w:gridCol w:w="3192"/>
+        <w:gridCol w:w="3192"/>
+      </w:tblGrid>
+      <w:tr>
+        <w:tc>
+          <w:tcPr>
+            <w:tcW w:w="3192" w:type="dxa"/>
+          </w:tcPr>
+          <w:p>
+            <w:pPr>
+              <w:jc w:val="center"/>
+              <w:rPr>
+                <w:b/>
+                <w:bCs/>
+                <w:lang w:val="en-AU"/>
+              </w:rPr>
+            </w:pPr>
+            <w:bookmarkStart w:id="18" w:name="h.szusermvsgp" w:colFirst="0" w:colLast="0"/>
+            <w:bookmarkStart w:id="19" w:name="h.lfzla2zan3gk" w:colFirst="0" w:colLast="0"/>
+            <w:bookmarkEnd w:id="18"/>
+            <w:bookmarkEnd w:id="19"/>
+            <w:r>
+              <w:rPr>
+                <w:b/>
+                <w:bCs/>
+                <w:lang w:val="en-AU"/>
+              </w:rPr>
+              <w:t xml:space="preserve">Identifier </w:t>
+            </w:r>
+          </w:p>
+        </w:tc>
+        <w:tc>
+          <w:tcPr>
+            <w:tcW w:w="3192" w:type="dxa"/>
+          </w:tcPr>
+          <w:p>
+            <w:pPr>
+              <w:jc w:val="center"/>
+              <w:rPr>
+                <w:b/>
+                <w:bCs/>
+                <w:lang w:val="en-AU"/>
+              </w:rPr>
+            </w:pPr>
+            <w:r>
+              <w:rPr>
+                <w:b/>
+                <w:bCs/>
+                <w:lang w:val="en-AU"/>
+              </w:rPr>
+              <w:t>Priority</w:t>
+            </w:r>
+          </w:p>
+        </w:tc>
+        <w:tc>
+          <w:tcPr>
+            <w:tcW w:w="3192" w:type="dxa"/>
+          </w:tcPr>
+          <w:p>
+            <w:pPr>
+              <w:jc w:val="center"/>
+              <w:rPr>
+                <w:b/>
+                <w:bCs/>
+                <w:lang w:val="en-AU"/>
+              </w:rPr>
+            </w:pPr>
+            <w:r>
+              <w:rPr>
+                <w:b/>
+                <w:bCs/>
+                <w:lang w:val="en-AU"/>
+              </w:rPr>
+              <w:t>Requirement</w:t>
+            </w:r>
+          </w:p>
+        </w:tc>
+      </w:tr>
+      <w:tr>
+        <w:tc>
+          <w:tcPr>
+            <w:tcW w:w="3192" w:type="dxa"/>
+          </w:tcPr>
+          <w:p>
+            <w:pPr>
+              <w:jc w:val="center"/>
+              <w:rPr>
+                <w:lang w:val="en-AU"/>
+              </w:rPr>
+            </w:pPr>
+            <w:r>
+              <w:rPr>
+                <w:lang w:val="en-AU"/>
+              </w:rPr>
+              <w:t>NF-REQ1</w:t>
+            </w:r>
+          </w:p>
+        </w:tc>
+        <w:tc>
+          <w:tcPr>
+            <w:tcW w:w="3192" w:type="dxa"/>
+          </w:tcPr>
+          <w:p>
+            <w:pPr>
+              <w:jc w:val="center"/>
+              <w:rPr>
+                <w:lang w:val="en-AU"/>
+              </w:rPr>
+            </w:pPr>
+            <w:r>
+              <w:rPr>
+                <w:lang w:val="en-AU"/>
+              </w:rPr>
+              <w:t>5</w:t>
+            </w:r>
+          </w:p>
+        </w:tc>
+        <w:tc>
+          <w:tcPr>
+            <w:tcW w:w="3192" w:type="dxa"/>
+          </w:tcPr>
+          <w:p>
+            <w:pPr>
+              <w:jc w:val="center"/>
+              <w:rPr>
+                <w:lang w:val="en-AU"/>
+              </w:rPr>
+            </w:pPr>
+            <w:r>
+              <w:rPr>
+                <w:lang w:val="en-AU"/>
+              </w:rPr>
+              <w:t xml:space="preserve">Useability </w:t>
+            </w:r>
+            <w:r>
+              <w:rPr>
+                <w:lang w:val="en-AU"/>
+              </w:rPr>
+              <w:t>–</w:t>
+            </w:r>
+            <w:r>
+              <w:rPr>
+                <w:lang w:val="en-AU"/>
+              </w:rPr>
+              <w:t xml:space="preserve"> </w:t>
+            </w:r>
+            <w:r>
+              <w:rPr>
+                <w:lang w:val="en-AU"/>
+              </w:rPr>
+              <w:t xml:space="preserve">The system aesthetically pleasing </w:t>
+            </w:r>
+          </w:p>
+        </w:tc>
+      </w:tr>
+      <w:tr>
+        <w:tc>
+          <w:tcPr>
+            <w:tcW w:w="3192" w:type="dxa"/>
+          </w:tcPr>
+          <w:p>
+            <w:pPr>
+              <w:jc w:val="center"/>
+              <w:rPr>
+                <w:lang w:val="en-AU"/>
+              </w:rPr>
+            </w:pPr>
+            <w:r>
+              <w:rPr>
+                <w:lang w:val="en-AU"/>
+              </w:rPr>
+              <w:t>NF-REQ</w:t>
+            </w:r>
+            <w:r>
+              <w:rPr>
+                <w:lang w:val="en-AU"/>
+              </w:rPr>
+              <w:t>2</w:t>
+            </w:r>
+          </w:p>
+        </w:tc>
+        <w:tc>
+          <w:tcPr>
+            <w:tcW w:w="3192" w:type="dxa"/>
+          </w:tcPr>
+          <w:p>
+            <w:pPr>
+              <w:jc w:val="center"/>
+              <w:rPr>
+                <w:lang w:val="en-AU"/>
+              </w:rPr>
+            </w:pPr>
+            <w:r>
+              <w:rPr>
+                <w:lang w:val="en-AU"/>
+              </w:rPr>
+              <w:t>5</w:t>
+            </w:r>
+          </w:p>
+        </w:tc>
+        <w:tc>
+          <w:tcPr>
+            <w:tcW w:w="3192" w:type="dxa"/>
+          </w:tcPr>
+          <w:p>
+            <w:pPr>
+              <w:jc w:val="center"/>
+              <w:rPr>
+                <w:lang w:val="en-AU"/>
+              </w:rPr>
+            </w:pPr>
+            <w:r>
+              <w:rPr>
+                <w:lang w:val="en-AU"/>
+              </w:rPr>
+              <w:t xml:space="preserve">Useability – The system </w:t>
+            </w:r>
+            <w:r>
+              <w:rPr>
+                <w:lang w:val="en-AU"/>
+              </w:rPr>
+              <w:t>should be straight forward and easy to understand</w:t>
+            </w:r>
+          </w:p>
+        </w:tc>
+      </w:tr>
+      <w:tr>
+        <w:tc>
+          <w:tcPr>
+            <w:tcW w:w="3192" w:type="dxa"/>
+          </w:tcPr>
+          <w:p>
+            <w:pPr>
+              <w:jc w:val="center"/>
+              <w:rPr>
+                <w:lang w:val="en-AU"/>
+              </w:rPr>
+            </w:pPr>
+            <w:r>
+              <w:rPr>
+                <w:lang w:val="en-AU"/>
+              </w:rPr>
+              <w:t>NF-REQ</w:t>
+            </w:r>
+            <w:r>
+              <w:rPr>
+                <w:lang w:val="en-AU"/>
+              </w:rPr>
+              <w:t>3</w:t>
+            </w:r>
+          </w:p>
+        </w:tc>
+        <w:tc>
+          <w:tcPr>
+            <w:tcW w:w="3192" w:type="dxa"/>
+          </w:tcPr>
+          <w:p>
+            <w:pPr>
+              <w:jc w:val="center"/>
+              <w:rPr>
+                <w:lang w:val="en-AU"/>
+              </w:rPr>
+            </w:pPr>
+            <w:r>
+              <w:rPr>
+                <w:lang w:val="en-AU"/>
+              </w:rPr>
+              <w:t>5</w:t>
+            </w:r>
+          </w:p>
+        </w:tc>
+        <w:tc>
+          <w:tcPr>
+            <w:tcW w:w="3192" w:type="dxa"/>
+          </w:tcPr>
+          <w:p>
+            <w:pPr>
+              <w:jc w:val="center"/>
+              <w:rPr>
+                <w:lang w:val="en-AU"/>
+              </w:rPr>
+            </w:pPr>
+            <w:r>
+              <w:rPr>
+                <w:lang w:val="en-AU"/>
+              </w:rPr>
+              <w:t>Compatibility – The system should not require large amounts of computer memory to play</w:t>
+            </w:r>
+          </w:p>
+        </w:tc>
+      </w:tr>
+      <w:tr>
+        <w:tc>
+          <w:tcPr>
+            <w:tcW w:w="3192" w:type="dxa"/>
+          </w:tcPr>
+          <w:p>
+            <w:pPr>
+              <w:jc w:val="center"/>
+              <w:rPr>
+                <w:lang w:val="en-AU"/>
+              </w:rPr>
+            </w:pPr>
+            <w:r>
+              <w:rPr>
+                <w:lang w:val="en-AU"/>
+              </w:rPr>
+              <w:t>NF-REQ</w:t>
+            </w:r>
+            <w:r>
+              <w:rPr>
+                <w:lang w:val="en-AU"/>
+              </w:rPr>
+              <w:t>4</w:t>
+            </w:r>
+          </w:p>
+        </w:tc>
+        <w:tc>
+          <w:tcPr>
+            <w:tcW w:w="3192" w:type="dxa"/>
+          </w:tcPr>
+          <w:p>
+            <w:pPr>
+              <w:jc w:val="center"/>
+              <w:rPr>
+                <w:lang w:val="en-AU"/>
+              </w:rPr>
+            </w:pPr>
+            <w:r>
+              <w:rPr>
+                <w:lang w:val="en-AU"/>
+              </w:rPr>
+              <w:t>5</w:t>
+            </w:r>
+          </w:p>
+        </w:tc>
+        <w:tc>
+          <w:tcPr>
+            <w:tcW w:w="3192" w:type="dxa"/>
+          </w:tcPr>
+          <w:p>
+            <w:pPr>
+              <w:jc w:val="center"/>
+              <w:rPr>
+                <w:lang w:val="en-AU"/>
+              </w:rPr>
+            </w:pPr>
+            <w:r>
+              <w:rPr>
+                <w:lang w:val="en-AU"/>
+              </w:rPr>
+              <w:t>Performance – The system should function with minimal computing speed</w:t>
+            </w:r>
+          </w:p>
+        </w:tc>
+      </w:tr>
+      <w:tr>
+        <w:tc>
+          <w:tcPr>
+            <w:tcW w:w="3192" w:type="dxa"/>
+          </w:tcPr>
+          <w:p>
+            <w:pPr>
+              <w:jc w:val="center"/>
+              <w:rPr>
+                <w:lang w:val="en-AU"/>
+              </w:rPr>
+            </w:pPr>
+            <w:r>
+              <w:rPr>
+                <w:lang w:val="en-AU"/>
+              </w:rPr>
+              <w:t>NF-REQ</w:t>
+            </w:r>
+            <w:r>
+              <w:rPr>
+                <w:lang w:val="en-AU"/>
+              </w:rPr>
+              <w:t>5</w:t>
+            </w:r>
+          </w:p>
+        </w:tc>
+        <w:tc>
+          <w:tcPr>
+            <w:tcW w:w="3192" w:type="dxa"/>
+          </w:tcPr>
+          <w:p>
+            <w:pPr>
+              <w:jc w:val="center"/>
+              <w:rPr>
+                <w:lang w:val="en-AU"/>
+              </w:rPr>
+            </w:pPr>
+            <w:r>
+              <w:rPr>
+                <w:lang w:val="en-AU"/>
+              </w:rPr>
+              <w:t>5</w:t>
+            </w:r>
+          </w:p>
+        </w:tc>
+        <w:tc>
+          <w:tcPr>
+            <w:tcW w:w="3192" w:type="dxa"/>
+          </w:tcPr>
+          <w:p>
+            <w:pPr>
+              <w:jc w:val="center"/>
+              <w:rPr>
+                <w:lang w:val="en-AU"/>
+              </w:rPr>
+            </w:pPr>
+            <w:r>
+              <w:rPr>
+                <w:lang w:val="en-AU"/>
+              </w:rPr>
+              <w:t>Functionality – The system should not require authorization to run</w:t>
+            </w:r>
+          </w:p>
+        </w:tc>
+      </w:tr>
+      <w:tr>
+        <w:tc>
+          <w:tcPr>
+            <w:tcW w:w="3192" w:type="dxa"/>
+          </w:tcPr>
+          <w:p>
+            <w:pPr>
+              <w:jc w:val="center"/>
+              <w:rPr>
+                <w:lang w:val="en-AU"/>
+              </w:rPr>
+            </w:pPr>
+            <w:r>
+              <w:rPr>
+                <w:lang w:val="en-AU"/>
+              </w:rPr>
+              <w:t>NF-REQ</w:t>
+            </w:r>
+            <w:r>
+              <w:rPr>
+                <w:lang w:val="en-AU"/>
+              </w:rPr>
+              <w:t>6</w:t>
+            </w:r>
+          </w:p>
+        </w:tc>
+        <w:tc>
+          <w:tcPr>
+            <w:tcW w:w="3192" w:type="dxa"/>
+          </w:tcPr>
+          <w:p>
+            <w:pPr>
+              <w:jc w:val="center"/>
+              <w:rPr>
+                <w:lang w:val="en-AU"/>
+              </w:rPr>
+            </w:pPr>
+            <w:r>
+              <w:rPr>
+                <w:lang w:val="en-AU"/>
+              </w:rPr>
+              <w:t>5</w:t>
+            </w:r>
+          </w:p>
+        </w:tc>
+        <w:tc>
+          <w:tcPr>
+            <w:tcW w:w="3192" w:type="dxa"/>
+          </w:tcPr>
+          <w:p>
+            <w:pPr>
+              <w:jc w:val="center"/>
+              <w:rPr>
+                <w:lang w:val="en-AU"/>
+              </w:rPr>
+            </w:pPr>
+            <w:r>
+              <w:rPr>
+                <w:lang w:val="en-AU"/>
+              </w:rPr>
+              <w:t>Compatibility –</w:t>
+            </w:r>
+            <w:r>
+              <w:rPr>
+                <w:lang w:val="en-AU"/>
+              </w:rPr>
+              <w:t xml:space="preserve"> The system should run on portable devices such as windows laptops</w:t>
+            </w:r>
+          </w:p>
+        </w:tc>
+      </w:tr>
+      <w:tr>
+        <w:tc>
+          <w:tcPr>
+            <w:tcW w:w="3192" w:type="dxa"/>
+          </w:tcPr>
+          <w:p>
+            <w:pPr>
+              <w:jc w:val="center"/>
+              <w:rPr>
+                <w:lang w:val="en-AU"/>
+              </w:rPr>
+            </w:pPr>
+            <w:r>
+              <w:rPr>
+                <w:lang w:val="en-AU"/>
+              </w:rPr>
+              <w:t>NF-REQ</w:t>
+            </w:r>
+            <w:r>
+              <w:rPr>
+                <w:lang w:val="en-AU"/>
+              </w:rPr>
+              <w:t>7</w:t>
+            </w:r>
+          </w:p>
+        </w:tc>
+        <w:tc>
+          <w:tcPr>
+            <w:tcW w:w="3192" w:type="dxa"/>
+          </w:tcPr>
+          <w:p>
+            <w:pPr>
+              <w:jc w:val="center"/>
+              <w:rPr>
+                <w:lang w:val="en-AU"/>
+              </w:rPr>
+            </w:pPr>
+            <w:r>
+              <w:rPr>
+                <w:lang w:val="en-AU"/>
+              </w:rPr>
+              <w:t>5</w:t>
+            </w:r>
+          </w:p>
+        </w:tc>
+        <w:tc>
+          <w:tcPr>
+            <w:tcW w:w="3192" w:type="dxa"/>
+          </w:tcPr>
+          <w:p>
+            <w:pPr>
+              <w:jc w:val="center"/>
+              <w:rPr>
+                <w:lang w:val="en-AU"/>
+              </w:rPr>
+            </w:pPr>
+            <w:r>
+              <w:rPr>
+                <w:lang w:val="en-AU"/>
+              </w:rPr>
+              <w:t>Reliability – The system</w:t>
+            </w:r>
+            <w:r>
+              <w:rPr>
+                <w:lang w:val="en-AU"/>
+              </w:rPr>
+              <w:t xml:space="preserve"> should be reliable and not reach a critical failure time under normal usage.</w:t>
+            </w:r>
+          </w:p>
+        </w:tc>
+      </w:tr>
+    </w:tbl>
     <w:p>
       <w:pPr>
         <w:jc w:val="both"/>

</xml_diff>

<commit_message>
Activity diagram & use case addition
</commit_message>
<xml_diff>
--- a/Documentation/Assignment_stage 1_Template.docx
+++ b/Documentation/Assignment_stage 1_Template.docx
@@ -10355,6 +10355,152 @@
           </w:p>
         </w:tc>
       </w:tr>
+      <w:tr>
+        <w:tc>
+          <w:tcPr>
+            <w:tcW w:w="1915" w:type="dxa"/>
+            <w:vMerge/>
+          </w:tcPr>
+          <w:p>
+            <w:pPr>
+              <w:rPr>
+                <w:lang w:val="en-AU"/>
+              </w:rPr>
+            </w:pPr>
+          </w:p>
+        </w:tc>
+        <w:tc>
+          <w:tcPr>
+            <w:tcW w:w="3830" w:type="dxa"/>
+          </w:tcPr>
+          <w:p>
+            <w:pPr>
+              <w:pStyle w:val="ListParagraph"/>
+              <w:rPr>
+                <w:lang w:val="en-AU"/>
+              </w:rPr>
+            </w:pPr>
+          </w:p>
+        </w:tc>
+        <w:tc>
+          <w:tcPr>
+            <w:tcW w:w="3831" w:type="dxa"/>
+            <w:vAlign w:val="center"/>
+          </w:tcPr>
+          <w:p>
+            <w:pPr>
+              <w:pStyle w:val="ListParagraph"/>
+              <w:numPr>
+                <w:ilvl w:val="0"/>
+                <w:numId w:val="4"/>
+              </w:numPr>
+              <w:rPr>
+                <w:lang w:val="en-AU"/>
+              </w:rPr>
+            </w:pPr>
+            <w:r>
+              <w:rPr>
+                <w:lang w:val="en-AU"/>
+              </w:rPr>
+              <w:t>Screen full</w:t>
+            </w:r>
+          </w:p>
+        </w:tc>
+      </w:tr>
+      <w:tr>
+        <w:tc>
+          <w:tcPr>
+            <w:tcW w:w="1915" w:type="dxa"/>
+          </w:tcPr>
+          <w:p>
+            <w:pPr>
+              <w:rPr>
+                <w:lang w:val="en-AU"/>
+              </w:rPr>
+            </w:pPr>
+            <w:r>
+              <w:rPr>
+                <w:lang w:val="en-AU"/>
+              </w:rPr>
+              <w:t>Exception Conditions</w:t>
+            </w:r>
+          </w:p>
+        </w:tc>
+        <w:tc>
+          <w:tcPr>
+            <w:tcW w:w="7661" w:type="dxa"/>
+            <w:gridSpan w:val="2"/>
+          </w:tcPr>
+          <w:p>
+            <w:pPr>
+              <w:pStyle w:val="ListParagraph"/>
+              <w:numPr>
+                <w:ilvl w:val="0"/>
+                <w:numId w:val="6"/>
+              </w:numPr>
+              <w:rPr>
+                <w:lang w:val="en-AU"/>
+              </w:rPr>
+            </w:pPr>
+            <w:r>
+              <w:rPr>
+                <w:lang w:val="en-AU"/>
+              </w:rPr>
+              <w:t>User quits game</w:t>
+            </w:r>
+          </w:p>
+          <w:p>
+            <w:pPr>
+              <w:pStyle w:val="ListParagraph"/>
+              <w:numPr>
+                <w:ilvl w:val="0"/>
+                <w:numId w:val="6"/>
+              </w:numPr>
+              <w:rPr>
+                <w:lang w:val="en-AU"/>
+              </w:rPr>
+            </w:pPr>
+            <w:r>
+              <w:rPr>
+                <w:lang w:val="en-AU"/>
+              </w:rPr>
+              <w:t xml:space="preserve">User presses key that does not </w:t>
+            </w:r>
+            <w:proofErr w:type="spellStart"/>
+            <w:r>
+              <w:rPr>
+                <w:lang w:val="en-AU"/>
+              </w:rPr>
+              <w:t>corepeond</w:t>
+            </w:r>
+            <w:proofErr w:type="spellEnd"/>
+            <w:r>
+              <w:rPr>
+                <w:lang w:val="en-AU"/>
+              </w:rPr>
+              <w:t xml:space="preserve"> to the game</w:t>
+            </w:r>
+          </w:p>
+          <w:p>
+            <w:pPr>
+              <w:pStyle w:val="ListParagraph"/>
+              <w:numPr>
+                <w:ilvl w:val="0"/>
+                <w:numId w:val="6"/>
+              </w:numPr>
+              <w:rPr>
+                <w:lang w:val="en-AU"/>
+              </w:rPr>
+            </w:pPr>
+            <w:r>
+              <w:rPr>
+                <w:lang w:val="en-AU"/>
+              </w:rPr>
+              <w:t>Lines filled with blocks</w:t>
+            </w:r>
+          </w:p>
+        </w:tc>
+      </w:tr>
     </w:tbl>
     <w:p>
       <w:pPr>
@@ -17961,6 +18107,7 @@
         <w:rPr>
           <w:lang w:val="en-AU"/>
         </w:rPr>
+        <w:lastRenderedPageBreak/>
         <w:t>2.</w:t>
       </w:r>
       <w:r>
@@ -17989,6 +18136,53 @@
           <w:lang w:val="en-AU"/>
         </w:rPr>
       </w:pPr>
+      <w:r>
+        <w:rPr>
+          <w:noProof/>
+          <w:lang w:val="en-AU"/>
+        </w:rPr>
+        <w:drawing>
+          <wp:inline distT="0" distB="0" distL="0" distR="0" wp14:anchorId="4ADF0437" wp14:editId="079BA1B2">
+            <wp:extent cx="5439103" cy="7618977"/>
+            <wp:effectExtent l="0" t="0" r="9525" b="1270"/>
+            <wp:docPr id="4" name="Picture 4" descr="Diagram&#10;&#10;Description automatically generated"/>
+            <wp:cNvGraphicFramePr>
+              <a:graphicFrameLocks xmlns:a="http://schemas.openxmlformats.org/drawingml/2006/main" noChangeAspect="1"/>
+            </wp:cNvGraphicFramePr>
+            <a:graphic xmlns:a="http://schemas.openxmlformats.org/drawingml/2006/main">
+              <a:graphicData uri="http://schemas.openxmlformats.org/drawingml/2006/picture">
+                <pic:pic xmlns:pic="http://schemas.openxmlformats.org/drawingml/2006/picture">
+                  <pic:nvPicPr>
+                    <pic:cNvPr id="4" name="Picture 4" descr="Diagram&#10;&#10;Description automatically generated"/>
+                    <pic:cNvPicPr/>
+                  </pic:nvPicPr>
+                  <pic:blipFill>
+                    <a:blip r:embed="rId11">
+                      <a:extLst>
+                        <a:ext uri="{28A0092B-C50C-407E-A947-70E740481C1C}">
+                          <a14:useLocalDpi xmlns:a14="http://schemas.microsoft.com/office/drawing/2010/main" val="0"/>
+                        </a:ext>
+                      </a:extLst>
+                    </a:blip>
+                    <a:stretch>
+                      <a:fillRect/>
+                    </a:stretch>
+                  </pic:blipFill>
+                  <pic:spPr>
+                    <a:xfrm>
+                      <a:off x="0" y="0"/>
+                      <a:ext cx="5447953" cy="7631373"/>
+                    </a:xfrm>
+                    <a:prstGeom prst="rect">
+                      <a:avLst/>
+                    </a:prstGeom>
+                  </pic:spPr>
+                </pic:pic>
+              </a:graphicData>
+            </a:graphic>
+          </wp:inline>
+        </w:drawing>
+      </w:r>
     </w:p>
     <w:p>
       <w:pPr>
@@ -18010,6 +18204,7 @@
         <w:rPr>
           <w:lang w:val="en-AU"/>
         </w:rPr>
+        <w:lastRenderedPageBreak/>
         <w:t>3</w:t>
       </w:r>
       <w:r>
@@ -18071,7 +18266,7 @@
       </w:r>
     </w:p>
     <w:sectPr>
-      <w:footerReference w:type="default" r:id="rId11"/>
+      <w:footerReference w:type="default" r:id="rId12"/>
       <w:pgSz w:w="12240" w:h="15840"/>
       <w:pgMar w:top="1440" w:right="1440" w:bottom="1440" w:left="1440" w:header="720" w:footer="720" w:gutter="0"/>
       <w:pgNumType w:start="1" w:chapStyle="1"/>
@@ -18325,6 +18520,127 @@
     </w:lvl>
   </w:abstractNum>
   <w:abstractNum w:abstractNumId="1" w15:restartNumberingAfterBreak="0">
+    <w:nsid w:val="1791454E"/>
+    <w:multiLevelType w:val="multilevel"/>
+    <w:tmpl w:val="8C4E17E4"/>
+    <w:lvl w:ilvl="0">
+      <w:start w:val="1"/>
+      <w:numFmt w:val="decimal"/>
+      <w:lvlText w:val="%1."/>
+      <w:lvlJc w:val="left"/>
+      <w:pPr>
+        <w:ind w:left="720" w:hanging="360"/>
+      </w:pPr>
+      <w:rPr>
+        <w:rFonts w:hint="default"/>
+      </w:rPr>
+    </w:lvl>
+    <w:lvl w:ilvl="1">
+      <w:start w:val="1"/>
+      <w:numFmt w:val="decimal"/>
+      <w:isLgl/>
+      <w:lvlText w:val="%1.%2"/>
+      <w:lvlJc w:val="left"/>
+      <w:pPr>
+        <w:ind w:left="728" w:hanging="368"/>
+      </w:pPr>
+      <w:rPr>
+        <w:rFonts w:hint="default"/>
+      </w:rPr>
+    </w:lvl>
+    <w:lvl w:ilvl="2">
+      <w:start w:val="1"/>
+      <w:numFmt w:val="decimal"/>
+      <w:isLgl/>
+      <w:lvlText w:val="%1.%2.%3"/>
+      <w:lvlJc w:val="left"/>
+      <w:pPr>
+        <w:ind w:left="1080" w:hanging="720"/>
+      </w:pPr>
+      <w:rPr>
+        <w:rFonts w:hint="default"/>
+      </w:rPr>
+    </w:lvl>
+    <w:lvl w:ilvl="3">
+      <w:start w:val="1"/>
+      <w:numFmt w:val="decimal"/>
+      <w:isLgl/>
+      <w:lvlText w:val="%1.%2.%3.%4"/>
+      <w:lvlJc w:val="left"/>
+      <w:pPr>
+        <w:ind w:left="1080" w:hanging="720"/>
+      </w:pPr>
+      <w:rPr>
+        <w:rFonts w:hint="default"/>
+      </w:rPr>
+    </w:lvl>
+    <w:lvl w:ilvl="4">
+      <w:start w:val="1"/>
+      <w:numFmt w:val="decimal"/>
+      <w:isLgl/>
+      <w:lvlText w:val="%1.%2.%3.%4.%5"/>
+      <w:lvlJc w:val="left"/>
+      <w:pPr>
+        <w:ind w:left="1440" w:hanging="1080"/>
+      </w:pPr>
+      <w:rPr>
+        <w:rFonts w:hint="default"/>
+      </w:rPr>
+    </w:lvl>
+    <w:lvl w:ilvl="5">
+      <w:start w:val="1"/>
+      <w:numFmt w:val="decimal"/>
+      <w:isLgl/>
+      <w:lvlText w:val="%1.%2.%3.%4.%5.%6"/>
+      <w:lvlJc w:val="left"/>
+      <w:pPr>
+        <w:ind w:left="1440" w:hanging="1080"/>
+      </w:pPr>
+      <w:rPr>
+        <w:rFonts w:hint="default"/>
+      </w:rPr>
+    </w:lvl>
+    <w:lvl w:ilvl="6">
+      <w:start w:val="1"/>
+      <w:numFmt w:val="decimal"/>
+      <w:isLgl/>
+      <w:lvlText w:val="%1.%2.%3.%4.%5.%6.%7"/>
+      <w:lvlJc w:val="left"/>
+      <w:pPr>
+        <w:ind w:left="1800" w:hanging="1440"/>
+      </w:pPr>
+      <w:rPr>
+        <w:rFonts w:hint="default"/>
+      </w:rPr>
+    </w:lvl>
+    <w:lvl w:ilvl="7">
+      <w:start w:val="1"/>
+      <w:numFmt w:val="decimal"/>
+      <w:isLgl/>
+      <w:lvlText w:val="%1.%2.%3.%4.%5.%6.%7.%8"/>
+      <w:lvlJc w:val="left"/>
+      <w:pPr>
+        <w:ind w:left="1800" w:hanging="1440"/>
+      </w:pPr>
+      <w:rPr>
+        <w:rFonts w:hint="default"/>
+      </w:rPr>
+    </w:lvl>
+    <w:lvl w:ilvl="8">
+      <w:start w:val="1"/>
+      <w:numFmt w:val="decimal"/>
+      <w:isLgl/>
+      <w:lvlText w:val="%1.%2.%3.%4.%5.%6.%7.%8.%9"/>
+      <w:lvlJc w:val="left"/>
+      <w:pPr>
+        <w:ind w:left="2160" w:hanging="1800"/>
+      </w:pPr>
+      <w:rPr>
+        <w:rFonts w:hint="default"/>
+      </w:rPr>
+    </w:lvl>
+  </w:abstractNum>
+  <w:abstractNum w:abstractNumId="2" w15:restartNumberingAfterBreak="0">
     <w:nsid w:val="2B3F5CF1"/>
     <w:multiLevelType w:val="hybridMultilevel"/>
     <w:tmpl w:val="20942C92"/>
@@ -18436,7 +18752,128 @@
       </w:rPr>
     </w:lvl>
   </w:abstractNum>
-  <w:abstractNum w:abstractNumId="2" w15:restartNumberingAfterBreak="0">
+  <w:abstractNum w:abstractNumId="3" w15:restartNumberingAfterBreak="0">
+    <w:nsid w:val="41B624FC"/>
+    <w:multiLevelType w:val="multilevel"/>
+    <w:tmpl w:val="A91E73A2"/>
+    <w:lvl w:ilvl="0">
+      <w:start w:val="1"/>
+      <w:numFmt w:val="decimal"/>
+      <w:lvlText w:val="%1."/>
+      <w:lvlJc w:val="left"/>
+      <w:pPr>
+        <w:ind w:left="720" w:hanging="360"/>
+      </w:pPr>
+      <w:rPr>
+        <w:rFonts w:hint="default"/>
+      </w:rPr>
+    </w:lvl>
+    <w:lvl w:ilvl="1">
+      <w:start w:val="1"/>
+      <w:numFmt w:val="decimal"/>
+      <w:isLgl/>
+      <w:lvlText w:val="%1.%2"/>
+      <w:lvlJc w:val="left"/>
+      <w:pPr>
+        <w:ind w:left="728" w:hanging="368"/>
+      </w:pPr>
+      <w:rPr>
+        <w:rFonts w:hint="default"/>
+      </w:rPr>
+    </w:lvl>
+    <w:lvl w:ilvl="2">
+      <w:start w:val="1"/>
+      <w:numFmt w:val="decimal"/>
+      <w:isLgl/>
+      <w:lvlText w:val="%1.%2.%3"/>
+      <w:lvlJc w:val="left"/>
+      <w:pPr>
+        <w:ind w:left="1080" w:hanging="720"/>
+      </w:pPr>
+      <w:rPr>
+        <w:rFonts w:hint="default"/>
+      </w:rPr>
+    </w:lvl>
+    <w:lvl w:ilvl="3">
+      <w:start w:val="1"/>
+      <w:numFmt w:val="decimal"/>
+      <w:isLgl/>
+      <w:lvlText w:val="%1.%2.%3.%4"/>
+      <w:lvlJc w:val="left"/>
+      <w:pPr>
+        <w:ind w:left="1080" w:hanging="720"/>
+      </w:pPr>
+      <w:rPr>
+        <w:rFonts w:hint="default"/>
+      </w:rPr>
+    </w:lvl>
+    <w:lvl w:ilvl="4">
+      <w:start w:val="1"/>
+      <w:numFmt w:val="decimal"/>
+      <w:isLgl/>
+      <w:lvlText w:val="%1.%2.%3.%4.%5"/>
+      <w:lvlJc w:val="left"/>
+      <w:pPr>
+        <w:ind w:left="1440" w:hanging="1080"/>
+      </w:pPr>
+      <w:rPr>
+        <w:rFonts w:hint="default"/>
+      </w:rPr>
+    </w:lvl>
+    <w:lvl w:ilvl="5">
+      <w:start w:val="1"/>
+      <w:numFmt w:val="decimal"/>
+      <w:isLgl/>
+      <w:lvlText w:val="%1.%2.%3.%4.%5.%6"/>
+      <w:lvlJc w:val="left"/>
+      <w:pPr>
+        <w:ind w:left="1440" w:hanging="1080"/>
+      </w:pPr>
+      <w:rPr>
+        <w:rFonts w:hint="default"/>
+      </w:rPr>
+    </w:lvl>
+    <w:lvl w:ilvl="6">
+      <w:start w:val="1"/>
+      <w:numFmt w:val="decimal"/>
+      <w:isLgl/>
+      <w:lvlText w:val="%1.%2.%3.%4.%5.%6.%7"/>
+      <w:lvlJc w:val="left"/>
+      <w:pPr>
+        <w:ind w:left="1800" w:hanging="1440"/>
+      </w:pPr>
+      <w:rPr>
+        <w:rFonts w:hint="default"/>
+      </w:rPr>
+    </w:lvl>
+    <w:lvl w:ilvl="7">
+      <w:start w:val="1"/>
+      <w:numFmt w:val="decimal"/>
+      <w:isLgl/>
+      <w:lvlText w:val="%1.%2.%3.%4.%5.%6.%7.%8"/>
+      <w:lvlJc w:val="left"/>
+      <w:pPr>
+        <w:ind w:left="1800" w:hanging="1440"/>
+      </w:pPr>
+      <w:rPr>
+        <w:rFonts w:hint="default"/>
+      </w:rPr>
+    </w:lvl>
+    <w:lvl w:ilvl="8">
+      <w:start w:val="1"/>
+      <w:numFmt w:val="decimal"/>
+      <w:isLgl/>
+      <w:lvlText w:val="%1.%2.%3.%4.%5.%6.%7.%8.%9"/>
+      <w:lvlJc w:val="left"/>
+      <w:pPr>
+        <w:ind w:left="2160" w:hanging="1800"/>
+      </w:pPr>
+      <w:rPr>
+        <w:rFonts w:hint="default"/>
+      </w:rPr>
+    </w:lvl>
+  </w:abstractNum>
+  <w:abstractNum w:abstractNumId="4" w15:restartNumberingAfterBreak="0">
     <w:nsid w:val="4BEB4A88"/>
     <w:multiLevelType w:val="multilevel"/>
     <w:tmpl w:val="A91E73A2"/>
@@ -18557,7 +18994,7 @@
       </w:rPr>
     </w:lvl>
   </w:abstractNum>
-  <w:abstractNum w:abstractNumId="3" w15:restartNumberingAfterBreak="0">
+  <w:abstractNum w:abstractNumId="5" w15:restartNumberingAfterBreak="0">
     <w:nsid w:val="6EBF6756"/>
     <w:multiLevelType w:val="hybridMultilevel"/>
     <w:tmpl w:val="2A401FB0"/>
@@ -18674,13 +19111,19 @@
     <w:abstractNumId w:val="0"/>
   </w:num>
   <w:num w:numId="2" w16cid:durableId="221140591">
-    <w:abstractNumId w:val="1"/>
+    <w:abstractNumId w:val="2"/>
   </w:num>
   <w:num w:numId="3" w16cid:durableId="1387223235">
+    <w:abstractNumId w:val="5"/>
+  </w:num>
+  <w:num w:numId="4" w16cid:durableId="343482510">
+    <w:abstractNumId w:val="4"/>
+  </w:num>
+  <w:num w:numId="5" w16cid:durableId="482623740">
     <w:abstractNumId w:val="3"/>
   </w:num>
-  <w:num w:numId="4" w16cid:durableId="343482510">
-    <w:abstractNumId w:val="2"/>
+  <w:num w:numId="6" w16cid:durableId="1584030440">
+    <w:abstractNumId w:val="1"/>
   </w:num>
 </w:numbering>
 </file>

</xml_diff>